<commit_message>
added banking experience details
</commit_message>
<xml_diff>
--- a/VijayaraghavanV.docx
+++ b/VijayaraghavanV.docx
@@ -111,15 +111,7 @@
           <w:sz w:val="21"/>
           <w:szCs w:val="21"/>
         </w:rPr>
-        <w:t>▪</w:t>
-      </w:r>
-      <w:r>
-        <w:rPr>
-          <w:rFonts w:cs="Arial"/>
-          <w:sz w:val="21"/>
-          <w:szCs w:val="21"/>
-        </w:rPr>
-        <w:t xml:space="preserve"> </w:t>
+        <w:t xml:space="preserve">▪ </w:t>
       </w:r>
       <w:r>
         <w:rPr>
@@ -170,15 +162,7 @@
           <w:sz w:val="21"/>
           <w:szCs w:val="21"/>
         </w:rPr>
-        <w:t>▪</w:t>
-      </w:r>
-      <w:r>
-        <w:rPr>
-          <w:rFonts w:cs="Arial"/>
-          <w:sz w:val="21"/>
-          <w:szCs w:val="21"/>
-        </w:rPr>
-        <w:t xml:space="preserve"> </w:t>
+        <w:t xml:space="preserve">▪ </w:t>
       </w:r>
       <w:r>
         <w:rPr>
@@ -212,15 +196,7 @@
           <w:sz w:val="21"/>
           <w:szCs w:val="21"/>
         </w:rPr>
-        <w:t>▪</w:t>
-      </w:r>
-      <w:r>
-        <w:rPr>
-          <w:rFonts w:cs="Arial"/>
-          <w:sz w:val="21"/>
-          <w:szCs w:val="21"/>
-        </w:rPr>
-        <w:t xml:space="preserve"> </w:t>
+        <w:t xml:space="preserve">▪ </w:t>
       </w:r>
       <w:r>
         <w:rPr>
@@ -229,16 +205,7 @@
           <w:sz w:val="21"/>
           <w:szCs w:val="21"/>
         </w:rPr>
-        <w:t xml:space="preserve">Release </w:t>
-      </w:r>
-      <w:r>
-        <w:rPr>
-          <w:rFonts w:cs="Arial"/>
-          <w:color w:val="404040" w:themeColor="text1" w:themeTint="BF"/>
-          <w:sz w:val="21"/>
-          <w:szCs w:val="21"/>
-        </w:rPr>
-        <w:t>Management</w:t>
+        <w:t>Release Management</w:t>
       </w:r>
     </w:p>
     <w:p>
@@ -476,15 +443,31 @@
           <w:sz w:val="21"/>
           <w:szCs w:val="21"/>
         </w:rPr>
-        <w:t>Exp</w:t>
-      </w:r>
-      <w:r>
-        <w:rPr>
-          <w:rFonts w:cs="Arial"/>
-          <w:sz w:val="21"/>
-          <w:szCs w:val="21"/>
-        </w:rPr>
-        <w:t>erience in leading a team of 5-7 members</w:t>
+        <w:t xml:space="preserve">Proficient on the concepts of </w:t>
+      </w:r>
+      <w:r>
+        <w:rPr>
+          <w:rFonts w:cs="Arial"/>
+          <w:sz w:val="21"/>
+          <w:szCs w:val="21"/>
+        </w:rPr>
+        <w:t xml:space="preserve">Design Patterns, Web Services, </w:t>
+      </w:r>
+      <w:r>
+        <w:rPr>
+          <w:rFonts w:cs="Arial"/>
+          <w:sz w:val="21"/>
+          <w:szCs w:val="21"/>
+        </w:rPr>
+        <w:t>EJB</w:t>
+      </w:r>
+      <w:r>
+        <w:rPr>
+          <w:rFonts w:cs="Arial"/>
+          <w:sz w:val="21"/>
+          <w:szCs w:val="21"/>
+        </w:rPr>
+        <w:t>, REST</w:t>
       </w:r>
     </w:p>
     <w:p>
@@ -507,31 +490,23 @@
           <w:sz w:val="21"/>
           <w:szCs w:val="21"/>
         </w:rPr>
-        <w:t xml:space="preserve">Proficient on the concepts of </w:t>
-      </w:r>
-      <w:r>
-        <w:rPr>
-          <w:rFonts w:cs="Arial"/>
-          <w:sz w:val="21"/>
-          <w:szCs w:val="21"/>
-        </w:rPr>
-        <w:t xml:space="preserve">Design Patterns, Web Services, </w:t>
-      </w:r>
-      <w:r>
-        <w:rPr>
-          <w:rFonts w:cs="Arial"/>
-          <w:sz w:val="21"/>
-          <w:szCs w:val="21"/>
-        </w:rPr>
-        <w:t>EJB</w:t>
-      </w:r>
-      <w:r>
-        <w:rPr>
-          <w:rFonts w:cs="Arial"/>
-          <w:sz w:val="21"/>
-          <w:szCs w:val="21"/>
-        </w:rPr>
-        <w:t>, REST</w:t>
+        <w:t xml:space="preserve">Good knowledge in Core Java, </w:t>
+      </w:r>
+      <w:r>
+        <w:rPr>
+          <w:rFonts w:cs="Arial"/>
+          <w:sz w:val="21"/>
+          <w:szCs w:val="21"/>
+        </w:rPr>
+        <w:t>Java Swing</w:t>
+      </w:r>
+      <w:r>
+        <w:rPr>
+          <w:rFonts w:cs="Arial"/>
+          <w:sz w:val="21"/>
+          <w:szCs w:val="21"/>
+        </w:rPr>
+        <w:t xml:space="preserve"> and Object-Oriented concepts</w:t>
       </w:r>
     </w:p>
     <w:p>
@@ -554,31 +529,47 @@
           <w:sz w:val="21"/>
           <w:szCs w:val="21"/>
         </w:rPr>
-        <w:t xml:space="preserve">Good knowledge in Core Java, </w:t>
-      </w:r>
-      <w:r>
-        <w:rPr>
-          <w:rFonts w:cs="Arial"/>
-          <w:sz w:val="21"/>
-          <w:szCs w:val="21"/>
-        </w:rPr>
-        <w:t>Java Swing</w:t>
-      </w:r>
-      <w:r>
-        <w:rPr>
-          <w:rFonts w:cs="Arial"/>
-          <w:sz w:val="21"/>
-          <w:szCs w:val="21"/>
-        </w:rPr>
-        <w:t xml:space="preserve"> and Object-Oriented</w:t>
-      </w:r>
-      <w:r>
-        <w:rPr>
-          <w:rFonts w:cs="Arial"/>
-          <w:sz w:val="21"/>
-          <w:szCs w:val="21"/>
-        </w:rPr>
-        <w:t xml:space="preserve"> concepts</w:t>
+        <w:t xml:space="preserve">Have good knowledge on </w:t>
+      </w:r>
+      <w:r>
+        <w:rPr>
+          <w:rFonts w:cs="Arial"/>
+          <w:sz w:val="21"/>
+          <w:szCs w:val="21"/>
+        </w:rPr>
+        <w:t xml:space="preserve">CI/CD </w:t>
+      </w:r>
+      <w:r>
+        <w:rPr>
+          <w:rFonts w:cs="Arial"/>
+          <w:sz w:val="21"/>
+          <w:szCs w:val="21"/>
+        </w:rPr>
+        <w:t>P</w:t>
+      </w:r>
+      <w:r>
+        <w:rPr>
+          <w:rFonts w:cs="Arial"/>
+          <w:sz w:val="21"/>
+          <w:szCs w:val="21"/>
+        </w:rPr>
+        <w:t>rocess</w:t>
+      </w:r>
+      <w:r>
+        <w:rPr>
+          <w:rFonts w:cs="Arial"/>
+          <w:sz w:val="21"/>
+          <w:szCs w:val="21"/>
+        </w:rPr>
+        <w:t>es</w:t>
+      </w:r>
+      <w:r>
+        <w:rPr>
+          <w:rFonts w:cs="Arial"/>
+          <w:sz w:val="21"/>
+          <w:szCs w:val="21"/>
+        </w:rPr>
+        <w:t>, Oracle Forms and PL/SQL</w:t>
       </w:r>
     </w:p>
     <w:p>
@@ -601,47 +592,7 @@
           <w:sz w:val="21"/>
           <w:szCs w:val="21"/>
         </w:rPr>
-        <w:t xml:space="preserve">Have good knowledge on </w:t>
-      </w:r>
-      <w:r>
-        <w:rPr>
-          <w:rFonts w:cs="Arial"/>
-          <w:sz w:val="21"/>
-          <w:szCs w:val="21"/>
-        </w:rPr>
-        <w:t xml:space="preserve">CI/CD </w:t>
-      </w:r>
-      <w:r>
-        <w:rPr>
-          <w:rFonts w:cs="Arial"/>
-          <w:sz w:val="21"/>
-          <w:szCs w:val="21"/>
-        </w:rPr>
-        <w:t>P</w:t>
-      </w:r>
-      <w:r>
-        <w:rPr>
-          <w:rFonts w:cs="Arial"/>
-          <w:sz w:val="21"/>
-          <w:szCs w:val="21"/>
-        </w:rPr>
-        <w:t>rocess</w:t>
-      </w:r>
-      <w:r>
-        <w:rPr>
-          <w:rFonts w:cs="Arial"/>
-          <w:sz w:val="21"/>
-          <w:szCs w:val="21"/>
-        </w:rPr>
-        <w:t>es</w:t>
-      </w:r>
-      <w:r>
-        <w:rPr>
-          <w:rFonts w:cs="Arial"/>
-          <w:sz w:val="21"/>
-          <w:szCs w:val="21"/>
-        </w:rPr>
-        <w:t>, Oracle Forms and PL/SQL</w:t>
+        <w:t>Experience in leading a team of 5-7 members</w:t>
       </w:r>
     </w:p>
     <w:p>
@@ -651,59 +602,540 @@
           <w:ilvl w:val="0"/>
           <w:numId w:val="1"/>
         </w:numPr>
-        <w:spacing w:after="0"/>
-        <w:rPr>
-          <w:rFonts w:cs="Arial"/>
-          <w:sz w:val="21"/>
-          <w:szCs w:val="21"/>
-        </w:rPr>
-      </w:pPr>
-      <w:r>
-        <w:rPr>
-          <w:rFonts w:cs="Arial"/>
-          <w:sz w:val="21"/>
-          <w:szCs w:val="21"/>
-        </w:rPr>
-        <w:t>Honed analytical, problem sol</w:t>
-      </w:r>
-      <w:r>
-        <w:rPr>
-          <w:rFonts w:cs="Arial"/>
-          <w:sz w:val="21"/>
-          <w:szCs w:val="21"/>
-        </w:rPr>
-        <w:t>ving &amp; adaptability skills</w:t>
+        <w:spacing w:after="120"/>
+        <w:rPr>
+          <w:rFonts w:cs="Arial"/>
+          <w:sz w:val="21"/>
+          <w:szCs w:val="21"/>
+        </w:rPr>
+      </w:pPr>
+      <w:r>
+        <w:rPr>
+          <w:rFonts w:cs="Arial"/>
+          <w:sz w:val="21"/>
+          <w:szCs w:val="21"/>
+        </w:rPr>
+        <w:t>Honed analytical, problem solving &amp; adaptability skills</w:t>
       </w:r>
     </w:p>
     <w:p>
       <w:pPr>
-        <w:spacing w:before="120" w:after="0"/>
-        <w:jc w:val="center"/>
+        <w:spacing w:after="0"/>
         <w:outlineLvl w:val="0"/>
         <w:rPr>
           <w:rFonts w:cs="Arial"/>
-          <w:sz w:val="23"/>
-          <w:szCs w:val="23"/>
-        </w:rPr>
-      </w:pPr>
-      <w:r>
-        <w:rPr>
-          <w:rFonts w:cs="Arial"/>
-          <w:sz w:val="23"/>
-          <w:szCs w:val="23"/>
-        </w:rPr>
-        <w:t>Having USA B1 Visa</w:t>
+          <w:b/>
+          <w:sz w:val="21"/>
+          <w:szCs w:val="21"/>
+        </w:rPr>
+      </w:pPr>
+      <w:r>
+        <w:rPr>
+          <w:noProof/>
+        </w:rPr>
+        <mc:AlternateContent>
+          <mc:Choice Requires="wpg">
+            <w:drawing>
+              <wp:anchor distT="0" distB="0" distL="114300" distR="113665" simplePos="0" relativeHeight="251659264" behindDoc="0" locked="0" layoutInCell="1" allowOverlap="1" wp14:anchorId="21ADED29" wp14:editId="287014D0">
+                <wp:simplePos x="0" y="0"/>
+                <wp:positionH relativeFrom="column">
+                  <wp:posOffset>-155575</wp:posOffset>
+                </wp:positionH>
+                <wp:positionV relativeFrom="paragraph">
+                  <wp:posOffset>171450</wp:posOffset>
+                </wp:positionV>
+                <wp:extent cx="7330440" cy="29210"/>
+                <wp:effectExtent l="15240" t="6350" r="17780" b="12700"/>
+                <wp:wrapNone/>
+                <wp:docPr id="22" name="Group 5"/>
+                <wp:cNvGraphicFramePr/>
+                <a:graphic xmlns:a="http://schemas.openxmlformats.org/drawingml/2006/main">
+                  <a:graphicData uri="http://schemas.microsoft.com/office/word/2010/wordprocessingGroup">
+                    <wpg:wgp>
+                      <wpg:cNvGrpSpPr/>
+                      <wpg:grpSpPr>
+                        <a:xfrm>
+                          <a:off x="0" y="0"/>
+                          <a:ext cx="7329960" cy="28440"/>
+                          <a:chOff x="0" y="0"/>
+                          <a:chExt cx="0" cy="0"/>
+                        </a:xfrm>
+                      </wpg:grpSpPr>
+                      <wps:wsp>
+                        <wps:cNvPr id="23" name="Freeform: Shape 23"/>
+                        <wps:cNvSpPr/>
+                        <wps:spPr>
+                          <a:xfrm>
+                            <a:off x="0" y="0"/>
+                            <a:ext cx="7324560" cy="720"/>
+                          </a:xfrm>
+                          <a:custGeom>
+                            <a:avLst/>
+                            <a:gdLst/>
+                            <a:ahLst/>
+                            <a:cxnLst/>
+                            <a:rect l="l" t="t" r="r" b="b"/>
+                            <a:pathLst>
+                              <a:path w="21600" h="21600">
+                                <a:moveTo>
+                                  <a:pt x="0" y="0"/>
+                                </a:moveTo>
+                                <a:lnTo>
+                                  <a:pt x="21600" y="21600"/>
+                                </a:lnTo>
+                              </a:path>
+                            </a:pathLst>
+                          </a:custGeom>
+                          <a:noFill/>
+                          <a:ln w="9360">
+                            <a:solidFill>
+                              <a:srgbClr val="000000"/>
+                            </a:solidFill>
+                            <a:round/>
+                          </a:ln>
+                        </wps:spPr>
+                        <wps:style>
+                          <a:lnRef idx="0">
+                            <a:scrgbClr r="0" g="0" b="0"/>
+                          </a:lnRef>
+                          <a:fillRef idx="0">
+                            <a:scrgbClr r="0" g="0" b="0"/>
+                          </a:fillRef>
+                          <a:effectRef idx="0">
+                            <a:scrgbClr r="0" g="0" b="0"/>
+                          </a:effectRef>
+                          <a:fontRef idx="minor"/>
+                        </wps:style>
+                        <wps:bodyPr/>
+                      </wps:wsp>
+                      <wps:wsp>
+                        <wps:cNvPr id="24" name="Freeform: Shape 24"/>
+                        <wps:cNvSpPr/>
+                        <wps:spPr>
+                          <a:xfrm>
+                            <a:off x="0" y="28080"/>
+                            <a:ext cx="7329960" cy="720"/>
+                          </a:xfrm>
+                          <a:custGeom>
+                            <a:avLst/>
+                            <a:gdLst/>
+                            <a:ahLst/>
+                            <a:cxnLst/>
+                            <a:rect l="l" t="t" r="r" b="b"/>
+                            <a:pathLst>
+                              <a:path w="21600" h="21600">
+                                <a:moveTo>
+                                  <a:pt x="0" y="0"/>
+                                </a:moveTo>
+                                <a:lnTo>
+                                  <a:pt x="21600" y="21600"/>
+                                </a:lnTo>
+                              </a:path>
+                            </a:pathLst>
+                          </a:custGeom>
+                          <a:noFill/>
+                          <a:ln w="19080">
+                            <a:solidFill>
+                              <a:srgbClr val="000000"/>
+                            </a:solidFill>
+                            <a:round/>
+                          </a:ln>
+                        </wps:spPr>
+                        <wps:style>
+                          <a:lnRef idx="0">
+                            <a:scrgbClr r="0" g="0" b="0"/>
+                          </a:lnRef>
+                          <a:fillRef idx="0">
+                            <a:scrgbClr r="0" g="0" b="0"/>
+                          </a:fillRef>
+                          <a:effectRef idx="0">
+                            <a:scrgbClr r="0" g="0" b="0"/>
+                          </a:effectRef>
+                          <a:fontRef idx="minor"/>
+                        </wps:style>
+                        <wps:bodyPr/>
+                      </wps:wsp>
+                    </wpg:wgp>
+                  </a:graphicData>
+                </a:graphic>
+              </wp:anchor>
+            </w:drawing>
+          </mc:Choice>
+          <mc:Fallback>
+            <w:pict>
+              <v:group w14:anchorId="02CACCD1" id="Group 5" o:spid="_x0000_s1026" style="position:absolute;margin-left:-12.25pt;margin-top:13.5pt;width:577.2pt;height:2.3pt;z-index:251659264;mso-wrap-distance-right:8.95pt" coordsize="0,0" o:gfxdata="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">
+                <v:polyline id="Freeform: Shape 23" o:spid="_x0000_s1027" style="position:absolute;visibility:visible;mso-wrap-style:square;v-text-anchor:top" points="0,0,21600,21600" coordsize="21600,21600" o:gfxdata="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" filled="f" strokeweight=".26mm">
+                  <v:path arrowok="t"/>
+                </v:polyline>
+                <v:polyline id="Freeform: Shape 24" o:spid="_x0000_s1028" style="position:absolute;visibility:visible;mso-wrap-style:square;v-text-anchor:top" points="0,28080,21600,49680" coordsize="21600,21600" o:gfxdata="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" filled="f" strokeweight=".53mm">
+                  <v:path arrowok="t"/>
+                </v:polyline>
+              </v:group>
+            </w:pict>
+          </mc:Fallback>
+        </mc:AlternateContent>
+      </w:r>
+      <w:r>
+        <w:rPr>
+          <w:rFonts w:cs="Arial"/>
+          <w:b/>
+          <w:sz w:val="21"/>
+          <w:szCs w:val="21"/>
+        </w:rPr>
+        <w:t>Banking Industry Experience</w:t>
       </w:r>
     </w:p>
     <w:p>
       <w:pPr>
-        <w:spacing w:after="0" w:line="240" w:lineRule="auto"/>
-        <w:rPr>
-          <w:rFonts w:cs="Arial"/>
-          <w:sz w:val="21"/>
-          <w:szCs w:val="21"/>
-        </w:rPr>
-      </w:pPr>
+        <w:spacing w:before="120" w:after="0"/>
+        <w:rPr>
+          <w:rFonts w:cs="Arial"/>
+          <w:b/>
+          <w:sz w:val="21"/>
+          <w:szCs w:val="21"/>
+        </w:rPr>
+      </w:pPr>
+      <w:r>
+        <w:rPr>
+          <w:rFonts w:cs="Arial"/>
+          <w:b/>
+          <w:sz w:val="21"/>
+          <w:szCs w:val="21"/>
+        </w:rPr>
+        <w:t xml:space="preserve">Client </w:t>
+      </w:r>
+      <w:r>
+        <w:rPr>
+          <w:rFonts w:cs="Arial"/>
+          <w:b/>
+          <w:sz w:val="21"/>
+          <w:szCs w:val="21"/>
+        </w:rPr>
+        <w:t>O</w:t>
+      </w:r>
+      <w:r>
+        <w:rPr>
+          <w:rFonts w:cs="Arial"/>
+          <w:b/>
+          <w:sz w:val="21"/>
+          <w:szCs w:val="21"/>
+        </w:rPr>
+        <w:t xml:space="preserve">nboarding and </w:t>
+      </w:r>
+      <w:r>
+        <w:rPr>
+          <w:rFonts w:cs="Arial"/>
+          <w:b/>
+          <w:sz w:val="21"/>
+          <w:szCs w:val="21"/>
+        </w:rPr>
+        <w:t>L</w:t>
+      </w:r>
+      <w:r>
+        <w:rPr>
+          <w:rFonts w:cs="Arial"/>
+          <w:b/>
+          <w:sz w:val="21"/>
+          <w:szCs w:val="21"/>
+        </w:rPr>
+        <w:t>ife-</w:t>
+      </w:r>
+      <w:r>
+        <w:rPr>
+          <w:rFonts w:cs="Arial"/>
+          <w:b/>
+          <w:sz w:val="21"/>
+          <w:szCs w:val="21"/>
+        </w:rPr>
+        <w:t>C</w:t>
+      </w:r>
+      <w:bookmarkStart w:id="0" w:name="_GoBack"/>
+      <w:bookmarkEnd w:id="0"/>
+      <w:r>
+        <w:rPr>
+          <w:rFonts w:cs="Arial"/>
+          <w:b/>
+          <w:sz w:val="21"/>
+          <w:szCs w:val="21"/>
+        </w:rPr>
+        <w:t>ycle management</w:t>
+      </w:r>
+      <w:r>
+        <w:rPr>
+          <w:rFonts w:cs="Arial"/>
+          <w:b/>
+          <w:sz w:val="21"/>
+          <w:szCs w:val="21"/>
+        </w:rPr>
+        <w:t xml:space="preserve"> </w:t>
+      </w:r>
+      <w:r>
+        <w:rPr>
+          <w:rFonts w:cs="Arial"/>
+          <w:color w:val="7F7F7F" w:themeColor="text1" w:themeTint="80"/>
+          <w:sz w:val="21"/>
+          <w:szCs w:val="21"/>
+        </w:rPr>
+        <w:t>[</w:t>
+      </w:r>
+      <w:r>
+        <w:rPr>
+          <w:rFonts w:cs="Arial"/>
+          <w:color w:val="7F7F7F" w:themeColor="text1" w:themeTint="80"/>
+          <w:sz w:val="21"/>
+          <w:szCs w:val="21"/>
+        </w:rPr>
+        <w:t>SCB</w:t>
+      </w:r>
+      <w:r>
+        <w:rPr>
+          <w:rFonts w:cs="Arial"/>
+          <w:color w:val="7F7F7F" w:themeColor="text1" w:themeTint="80"/>
+          <w:sz w:val="21"/>
+          <w:szCs w:val="21"/>
+        </w:rPr>
+        <w:t>]</w:t>
+      </w:r>
+    </w:p>
+    <w:p>
+      <w:pPr>
+        <w:pStyle w:val="ListParagraph"/>
+        <w:numPr>
+          <w:ilvl w:val="0"/>
+          <w:numId w:val="12"/>
+        </w:numPr>
+        <w:spacing w:after="0"/>
+        <w:ind w:left="270" w:hanging="270"/>
+        <w:rPr>
+          <w:rFonts w:cs="Arial"/>
+          <w:sz w:val="21"/>
+          <w:szCs w:val="21"/>
+        </w:rPr>
+      </w:pPr>
+      <w:r>
+        <w:rPr>
+          <w:rFonts w:cs="Arial"/>
+          <w:sz w:val="21"/>
+          <w:szCs w:val="21"/>
+        </w:rPr>
+        <w:t>D</w:t>
+      </w:r>
+      <w:r>
+        <w:rPr>
+          <w:rFonts w:cs="Arial"/>
+          <w:sz w:val="21"/>
+          <w:szCs w:val="21"/>
+        </w:rPr>
+        <w:t>eal</w:t>
+      </w:r>
+      <w:r>
+        <w:rPr>
+          <w:rFonts w:cs="Arial"/>
+          <w:sz w:val="21"/>
+          <w:szCs w:val="21"/>
+        </w:rPr>
+        <w:t>s</w:t>
+      </w:r>
+      <w:r>
+        <w:rPr>
+          <w:rFonts w:cs="Arial"/>
+          <w:sz w:val="21"/>
+          <w:szCs w:val="21"/>
+        </w:rPr>
+        <w:t xml:space="preserve"> with due-diligence requirements for Client </w:t>
+      </w:r>
+      <w:r>
+        <w:rPr>
+          <w:rFonts w:cs="Arial"/>
+          <w:sz w:val="21"/>
+          <w:szCs w:val="21"/>
+        </w:rPr>
+        <w:t>Onboarding</w:t>
+      </w:r>
+      <w:r>
+        <w:rPr>
+          <w:rFonts w:cs="Arial"/>
+          <w:sz w:val="21"/>
+          <w:szCs w:val="21"/>
+        </w:rPr>
+        <w:t xml:space="preserve">. </w:t>
+      </w:r>
+    </w:p>
+    <w:p>
+      <w:pPr>
+        <w:pStyle w:val="ListParagraph"/>
+        <w:numPr>
+          <w:ilvl w:val="0"/>
+          <w:numId w:val="12"/>
+        </w:numPr>
+        <w:spacing w:before="120" w:after="0"/>
+        <w:ind w:left="270" w:hanging="270"/>
+        <w:rPr>
+          <w:rFonts w:cs="Arial"/>
+          <w:sz w:val="21"/>
+          <w:szCs w:val="21"/>
+        </w:rPr>
+      </w:pPr>
+      <w:r>
+        <w:rPr>
+          <w:rFonts w:cs="Arial"/>
+          <w:sz w:val="21"/>
+          <w:szCs w:val="21"/>
+        </w:rPr>
+        <w:t>Application unifies the process of Prospect till Client Conversion with due-diligence process followed based on location/country specific policies and constraints pertaining to nature of Clients’ business and related attributes.</w:t>
+      </w:r>
+    </w:p>
+    <w:p>
+      <w:pPr>
+        <w:pStyle w:val="ListParagraph"/>
+        <w:numPr>
+          <w:ilvl w:val="0"/>
+          <w:numId w:val="12"/>
+        </w:numPr>
+        <w:spacing w:after="0"/>
+        <w:ind w:left="270" w:hanging="270"/>
+        <w:rPr>
+          <w:rFonts w:cs="Arial"/>
+          <w:sz w:val="21"/>
+          <w:szCs w:val="21"/>
+        </w:rPr>
+      </w:pPr>
+      <w:r>
+        <w:rPr>
+          <w:rFonts w:cs="Arial"/>
+          <w:sz w:val="21"/>
+          <w:szCs w:val="21"/>
+        </w:rPr>
+        <w:t xml:space="preserve">This is mainly used by the Relationship Managers who manages client portfolio of accounts and transactions related to it. </w:t>
+      </w:r>
+    </w:p>
+    <w:p>
+      <w:pPr>
+        <w:pStyle w:val="ListParagraph"/>
+        <w:numPr>
+          <w:ilvl w:val="0"/>
+          <w:numId w:val="12"/>
+        </w:numPr>
+        <w:spacing w:after="0"/>
+        <w:ind w:left="270" w:hanging="270"/>
+        <w:rPr>
+          <w:rFonts w:cs="Arial"/>
+          <w:sz w:val="21"/>
+          <w:szCs w:val="21"/>
+        </w:rPr>
+      </w:pPr>
+      <w:r>
+        <w:rPr>
+          <w:rFonts w:cs="Arial"/>
+          <w:sz w:val="21"/>
+          <w:szCs w:val="21"/>
+        </w:rPr>
+        <w:t>Has various workflow of events handled from Relationship Managers to Country of Business Head in the onboarding process.</w:t>
+      </w:r>
+    </w:p>
+    <w:p>
+      <w:pPr>
+        <w:spacing w:after="0"/>
+        <w:rPr>
+          <w:rFonts w:cs="Arial"/>
+          <w:b/>
+          <w:sz w:val="21"/>
+          <w:szCs w:val="21"/>
+        </w:rPr>
+      </w:pPr>
+      <w:r>
+        <w:rPr>
+          <w:rFonts w:cs="Arial"/>
+          <w:b/>
+          <w:sz w:val="21"/>
+          <w:szCs w:val="21"/>
+        </w:rPr>
+        <w:t>Customer Care Application for Credit Cards</w:t>
+      </w:r>
+      <w:r>
+        <w:rPr>
+          <w:rFonts w:cs="Arial"/>
+          <w:b/>
+          <w:sz w:val="21"/>
+          <w:szCs w:val="21"/>
+        </w:rPr>
+        <w:t xml:space="preserve"> </w:t>
+      </w:r>
+      <w:r>
+        <w:rPr>
+          <w:rFonts w:cs="Arial"/>
+          <w:color w:val="7F7F7F" w:themeColor="text1" w:themeTint="80"/>
+          <w:sz w:val="21"/>
+          <w:szCs w:val="21"/>
+        </w:rPr>
+        <w:t>[</w:t>
+      </w:r>
+      <w:r>
+        <w:rPr>
+          <w:rFonts w:cs="Arial"/>
+          <w:color w:val="7F7F7F" w:themeColor="text1" w:themeTint="80"/>
+          <w:sz w:val="21"/>
+          <w:szCs w:val="21"/>
+        </w:rPr>
+        <w:t>Citibank</w:t>
+      </w:r>
+      <w:r>
+        <w:rPr>
+          <w:rFonts w:cs="Arial"/>
+          <w:color w:val="7F7F7F" w:themeColor="text1" w:themeTint="80"/>
+          <w:sz w:val="21"/>
+          <w:szCs w:val="21"/>
+        </w:rPr>
+        <w:t>]</w:t>
+      </w:r>
+    </w:p>
+    <w:p>
+      <w:pPr>
+        <w:pStyle w:val="ListParagraph"/>
+        <w:numPr>
+          <w:ilvl w:val="0"/>
+          <w:numId w:val="12"/>
+        </w:numPr>
+        <w:spacing w:after="120"/>
+        <w:ind w:left="270" w:hanging="270"/>
+        <w:rPr>
+          <w:rFonts w:cs="Arial"/>
+          <w:sz w:val="21"/>
+          <w:szCs w:val="21"/>
+        </w:rPr>
+      </w:pPr>
+      <w:r>
+        <w:rPr>
+          <w:rFonts w:cs="Arial"/>
+          <w:sz w:val="21"/>
+          <w:szCs w:val="21"/>
+        </w:rPr>
+        <w:t>Single application unifying all the different modules/systems related to Credit Card customer care users.</w:t>
+      </w:r>
+    </w:p>
+    <w:p>
+      <w:pPr>
+        <w:pStyle w:val="ListParagraph"/>
+        <w:numPr>
+          <w:ilvl w:val="0"/>
+          <w:numId w:val="12"/>
+        </w:numPr>
+        <w:spacing w:after="120"/>
+        <w:ind w:left="270" w:hanging="270"/>
+        <w:rPr>
+          <w:rFonts w:cs="Arial"/>
+          <w:sz w:val="21"/>
+          <w:szCs w:val="21"/>
+        </w:rPr>
+      </w:pPr>
+      <w:r>
+        <w:rPr>
+          <w:rFonts w:cs="Arial"/>
+          <w:sz w:val="21"/>
+          <w:szCs w:val="21"/>
+        </w:rPr>
+        <w:t>All related applications used by Customer Care people are unified to a single platform, avoiding swivel chairing and enhancing Customer experience by enabling the users to handle Customer queries efficiently.</w:t>
+      </w:r>
     </w:p>
     <w:p>
       <w:pPr>
@@ -1202,15 +1634,7 @@
                 <w:sz w:val="21"/>
                 <w:szCs w:val="21"/>
               </w:rPr>
-              <w:t xml:space="preserve">Senior </w:t>
-            </w:r>
-            <w:r>
-              <w:rPr>
-                <w:rFonts w:cs="Arial"/>
-                <w:sz w:val="21"/>
-                <w:szCs w:val="21"/>
-              </w:rPr>
-              <w:t>Architect</w:t>
+              <w:t>Senior Architect</w:t>
             </w:r>
           </w:p>
         </w:tc>
@@ -1531,7 +1955,7 @@
     </w:tbl>
     <w:p>
       <w:pPr>
-        <w:spacing w:after="0"/>
+        <w:spacing w:after="120"/>
         <w:rPr>
           <w:rFonts w:cs="Arial"/>
           <w:i/>
@@ -1550,17 +1974,6 @@
         </w:rPr>
         <w:t>Worked as a Computer Science Instructor at Little Holy Angels’ Mat. Hr. Sec. School, Chennai. (Jul 2002 – Feb 2004) [Non-IT]</w:t>
       </w:r>
-    </w:p>
-    <w:p>
-      <w:pPr>
-        <w:spacing w:after="0" w:line="240" w:lineRule="auto"/>
-        <w:rPr>
-          <w:rFonts w:cs="Arial"/>
-          <w:i/>
-          <w:sz w:val="21"/>
-          <w:szCs w:val="21"/>
-        </w:rPr>
-      </w:pPr>
     </w:p>
     <w:p>
       <w:pPr>
@@ -1753,15 +2166,7 @@
           <w:sz w:val="21"/>
           <w:szCs w:val="21"/>
         </w:rPr>
-        <w:t xml:space="preserve">: Lead a team of 5 to 7 members on few of the Organization’s big initiatives </w:t>
-      </w:r>
-      <w:r>
-        <w:rPr>
-          <w:rFonts w:cs="Arial"/>
-          <w:sz w:val="21"/>
-          <w:szCs w:val="21"/>
-        </w:rPr>
-        <w:t>involving the entire Software Engineering practices right from Design to Delivery.</w:t>
+        <w:t>: Lead a team of 5 to 7 members on few of the Organization’s big initiatives involving the entire Software Engineering practices right from Design to Delivery.</w:t>
       </w:r>
     </w:p>
     <w:p>
@@ -1785,7 +2190,7 @@
           <w:sz w:val="21"/>
           <w:szCs w:val="21"/>
         </w:rPr>
-        <w:t xml:space="preserve">Requirement Analysis, Design of Modules &amp; Interfaces </w:t>
+        <w:t xml:space="preserve">Interface and Application Design </w:t>
       </w:r>
       <w:r>
         <w:rPr>
@@ -1794,7 +2199,7 @@
           <w:sz w:val="21"/>
           <w:szCs w:val="21"/>
         </w:rPr>
-        <w:t>[Company: SCB, Verizon, Citibank]</w:t>
+        <w:t>[SCB, Verizon, Citibank]</w:t>
       </w:r>
     </w:p>
     <w:p>
@@ -1806,35 +2211,30 @@
         </w:numPr>
         <w:spacing w:after="0"/>
         <w:ind w:left="720"/>
-        <w:rPr>
-          <w:rFonts w:cs="Arial"/>
-          <w:sz w:val="21"/>
-          <w:szCs w:val="21"/>
-        </w:rPr>
-      </w:pPr>
-      <w:r>
-        <w:rPr>
-          <w:rFonts w:cs="Arial"/>
-          <w:sz w:val="21"/>
-          <w:szCs w:val="21"/>
-        </w:rPr>
-        <w:t>Development and Test Plans Plan &amp; WBS: Prepared a detailed Development &amp; Testing Plan,</w:t>
-      </w:r>
-      <w:r>
-        <w:rPr>
-          <w:rFonts w:cs="Arial"/>
-          <w:sz w:val="21"/>
-          <w:szCs w:val="21"/>
-        </w:rPr>
-        <w:t xml:space="preserve"> the Developer Capacity required month wise, for the Projects &amp; Deliverables.</w:t>
-      </w:r>
-      <w:r>
-        <w:rPr>
-          <w:rFonts w:cs="Arial"/>
-          <w:sz w:val="21"/>
-          <w:szCs w:val="21"/>
-        </w:rPr>
-        <w:t xml:space="preserve"> </w:t>
+      </w:pPr>
+      <w:r>
+        <w:rPr>
+          <w:rFonts w:cs="Arial"/>
+          <w:sz w:val="21"/>
+          <w:szCs w:val="21"/>
+        </w:rPr>
+        <w:t xml:space="preserve">Data Migration </w:t>
+      </w:r>
+      <w:r>
+        <w:rPr>
+          <w:rFonts w:cs="Arial"/>
+          <w:sz w:val="21"/>
+          <w:szCs w:val="21"/>
+        </w:rPr>
+        <w:t xml:space="preserve">strategy, </w:t>
+      </w:r>
+      <w:r>
+        <w:rPr>
+          <w:rFonts w:cs="Arial"/>
+          <w:sz w:val="21"/>
+          <w:szCs w:val="21"/>
+        </w:rPr>
+        <w:t xml:space="preserve">design and implementation </w:t>
       </w:r>
       <w:r>
         <w:rPr>
@@ -1843,16 +2243,7 @@
           <w:sz w:val="21"/>
           <w:szCs w:val="21"/>
         </w:rPr>
-        <w:t>[Company: Verizon</w:t>
-      </w:r>
-      <w:r>
-        <w:rPr>
-          <w:rFonts w:cs="Arial"/>
-          <w:color w:val="7F7F7F" w:themeColor="text1" w:themeTint="80"/>
-          <w:sz w:val="21"/>
-          <w:szCs w:val="21"/>
-        </w:rPr>
-        <w:t>]</w:t>
+        <w:t>[SCB]</w:t>
       </w:r>
     </w:p>
     <w:p>
@@ -1876,7 +2267,7 @@
           <w:sz w:val="21"/>
           <w:szCs w:val="21"/>
         </w:rPr>
-        <w:t>Tracking of Metrics &amp; Reporting, Traceability Matrix, Test Plan, Document &amp; Release Management</w:t>
+        <w:t>Development and Test Plans Plan &amp; WBS: Prepared a detailed Development &amp; Testing Plan, the Developer Capacity required month wise, for the Projects &amp; Deliverables.</w:t>
       </w:r>
       <w:r>
         <w:rPr>
@@ -1893,7 +2284,7 @@
           <w:sz w:val="21"/>
           <w:szCs w:val="21"/>
         </w:rPr>
-        <w:t>[Company: SCB, Verizon, Citibank]</w:t>
+        <w:t>[Verizon]</w:t>
       </w:r>
     </w:p>
     <w:p>
@@ -1905,22 +2296,19 @@
         </w:numPr>
         <w:spacing w:after="0"/>
         <w:ind w:left="720"/>
-      </w:pPr>
-      <w:r>
-        <w:rPr>
-          <w:rFonts w:cs="Arial"/>
-          <w:sz w:val="21"/>
-          <w:szCs w:val="21"/>
-        </w:rPr>
-        <w:t xml:space="preserve">Directing, Leading &amp; motivating workforce and divulging continuous on job training </w:t>
-      </w:r>
-      <w:r>
-        <w:rPr>
-          <w:rFonts w:cs="Arial"/>
-          <w:sz w:val="21"/>
-          <w:szCs w:val="21"/>
-        </w:rPr>
-        <w:t>for achieving greater operational effectiveness/efficiency.</w:t>
+        <w:rPr>
+          <w:rFonts w:cs="Arial"/>
+          <w:sz w:val="21"/>
+          <w:szCs w:val="21"/>
+        </w:rPr>
+      </w:pPr>
+      <w:r>
+        <w:rPr>
+          <w:rFonts w:cs="Arial"/>
+          <w:sz w:val="21"/>
+          <w:szCs w:val="21"/>
+        </w:rPr>
+        <w:t>Tracking of Metrics &amp; Reporting, Traceability Matrix, Test Plan, Document &amp; Release Management</w:t>
       </w:r>
       <w:r>
         <w:rPr>
@@ -1937,21 +2325,12 @@
           <w:sz w:val="21"/>
           <w:szCs w:val="21"/>
         </w:rPr>
-        <w:t>[Company: Verizon</w:t>
-      </w:r>
-      <w:r>
-        <w:rPr>
-          <w:rFonts w:cs="Arial"/>
-          <w:color w:val="7F7F7F" w:themeColor="text1" w:themeTint="80"/>
-          <w:sz w:val="21"/>
-          <w:szCs w:val="21"/>
-        </w:rPr>
-        <w:t>]</w:t>
+        <w:t>[SCB, Verizon, Citibank]</w:t>
       </w:r>
     </w:p>
     <w:p>
       <w:pPr>
-        <w:spacing w:before="120" w:after="0"/>
+        <w:spacing w:after="0"/>
         <w:rPr>
           <w:rFonts w:cs="Arial"/>
           <w:color w:val="7F7F7F" w:themeColor="text1" w:themeTint="80"/>
@@ -1984,7 +2363,7 @@
           <w:sz w:val="21"/>
           <w:szCs w:val="21"/>
         </w:rPr>
-        <w:t>[Company: SCB]</w:t>
+        <w:t>[SCB]</w:t>
       </w:r>
     </w:p>
     <w:p>
@@ -2052,7 +2431,17 @@
           <w:szCs w:val="21"/>
           <w:u w:val="single"/>
         </w:rPr>
-        <w:t>Requirement Analysis</w:t>
+        <w:t>Analysi</w:t>
+      </w:r>
+      <w:r>
+        <w:rPr>
+          <w:rFonts w:cs="Arial"/>
+          <w:b/>
+          <w:sz w:val="21"/>
+          <w:szCs w:val="21"/>
+          <w:u w:val="single"/>
+        </w:rPr>
+        <w:t>s and Design</w:t>
       </w:r>
       <w:r>
         <w:rPr>
@@ -2101,15 +2490,7 @@
           <w:sz w:val="21"/>
           <w:szCs w:val="21"/>
         </w:rPr>
-        <w:t>Part o</w:t>
-      </w:r>
-      <w:r>
-        <w:rPr>
-          <w:rFonts w:cs="Arial"/>
-          <w:sz w:val="21"/>
-          <w:szCs w:val="21"/>
-        </w:rPr>
-        <w:t xml:space="preserve">f this process during Organisation’s Transformation of entire Order Management &amp; Billing Systems. </w:t>
+        <w:t xml:space="preserve">Part of this process during Organisation’s Transformation of entire Order Management &amp; Billing Systems. </w:t>
       </w:r>
       <w:r>
         <w:rPr>
@@ -2118,41 +2499,7 @@
           <w:sz w:val="21"/>
           <w:szCs w:val="21"/>
         </w:rPr>
-        <w:t xml:space="preserve">[Company:  Verizon] </w:t>
-      </w:r>
-      <w:r>
-        <w:rPr>
-          <w:rFonts w:cs="Arial"/>
-          <w:sz w:val="21"/>
-          <w:szCs w:val="21"/>
-        </w:rPr>
-        <w:t>and during the ATF (</w:t>
-      </w:r>
-      <w:r>
-        <w:rPr>
-          <w:rFonts w:cs="Arial"/>
-          <w:i/>
-          <w:sz w:val="20"/>
-          <w:szCs w:val="21"/>
-        </w:rPr>
-        <w:t>a three-way data sync module between the systems</w:t>
-      </w:r>
-      <w:r>
-        <w:rPr>
-          <w:rFonts w:cs="Arial"/>
-          <w:sz w:val="21"/>
-          <w:szCs w:val="21"/>
-        </w:rPr>
-        <w:t xml:space="preserve">) </w:t>
-      </w:r>
-      <w:r>
-        <w:rPr>
-          <w:rFonts w:cs="Arial"/>
-          <w:color w:val="7F7F7F" w:themeColor="text1" w:themeTint="80"/>
-          <w:sz w:val="21"/>
-          <w:szCs w:val="21"/>
-        </w:rPr>
-        <w:t>[Company: SCB]</w:t>
+        <w:t>[Verizon]</w:t>
       </w:r>
     </w:p>
     <w:p>
@@ -2176,15 +2523,7 @@
           <w:sz w:val="21"/>
           <w:szCs w:val="21"/>
         </w:rPr>
-        <w:t xml:space="preserve">Requirement analysis and preparation of Functional &amp; </w:t>
-      </w:r>
-      <w:r>
-        <w:rPr>
-          <w:rFonts w:cs="Arial"/>
-          <w:sz w:val="21"/>
-          <w:szCs w:val="21"/>
-        </w:rPr>
-        <w:t xml:space="preserve">Technical Spec </w:t>
+        <w:t xml:space="preserve">Data synchronisation framework across the Client Lifecycle Management Systems </w:t>
       </w:r>
       <w:r>
         <w:rPr>
@@ -2193,45 +2532,7 @@
           <w:sz w:val="21"/>
           <w:szCs w:val="21"/>
         </w:rPr>
-        <w:t>[Company: SCB, Verizon, Kumaran Systems]</w:t>
-      </w:r>
-    </w:p>
-    <w:p>
-      <w:pPr>
-        <w:spacing w:after="0"/>
-        <w:outlineLvl w:val="0"/>
-        <w:rPr>
-          <w:rFonts w:cs="Arial"/>
-          <w:sz w:val="21"/>
-          <w:szCs w:val="21"/>
-        </w:rPr>
-      </w:pPr>
-      <w:r>
-        <w:rPr>
-          <w:rFonts w:cs="Arial"/>
-          <w:b/>
-          <w:sz w:val="21"/>
-          <w:szCs w:val="21"/>
-          <w:u w:val="single"/>
-        </w:rPr>
-        <w:t>Design</w:t>
-      </w:r>
-      <w:r>
-        <w:rPr>
-          <w:rFonts w:cs="Arial"/>
-          <w:b/>
-          <w:sz w:val="21"/>
-          <w:szCs w:val="21"/>
-        </w:rPr>
-        <w:t>:</w:t>
-      </w:r>
-      <w:r>
-        <w:rPr>
-          <w:rFonts w:cs="Arial"/>
-          <w:sz w:val="21"/>
-          <w:szCs w:val="21"/>
-        </w:rPr>
-        <w:t xml:space="preserve"> </w:t>
+        <w:t>[SCB]</w:t>
       </w:r>
     </w:p>
     <w:p>
@@ -2255,7 +2556,25 @@
           <w:sz w:val="21"/>
           <w:szCs w:val="21"/>
         </w:rPr>
-        <w:t>Designed an Application Specific Health Check module for eCDD+</w:t>
+        <w:t xml:space="preserve">Designed an Application Specific Health Check module for </w:t>
+      </w:r>
+      <w:proofErr w:type="spellStart"/>
+      <w:r>
+        <w:rPr>
+          <w:rFonts w:cs="Arial"/>
+          <w:sz w:val="21"/>
+          <w:szCs w:val="21"/>
+        </w:rPr>
+        <w:t>eCDD</w:t>
+      </w:r>
+      <w:proofErr w:type="spellEnd"/>
+      <w:r>
+        <w:rPr>
+          <w:rFonts w:cs="Arial"/>
+          <w:sz w:val="21"/>
+          <w:szCs w:val="21"/>
+        </w:rPr>
+        <w:t>+</w:t>
       </w:r>
       <w:r>
         <w:rPr>
@@ -2264,6 +2583,23 @@
           <w:szCs w:val="21"/>
         </w:rPr>
         <w:t>.</w:t>
+      </w:r>
+      <w:r>
+        <w:rPr>
+          <w:rFonts w:cs="Arial"/>
+          <w:sz w:val="21"/>
+          <w:szCs w:val="21"/>
+        </w:rPr>
+        <w:t xml:space="preserve"> </w:t>
+      </w:r>
+      <w:r>
+        <w:rPr>
+          <w:rFonts w:cs="Arial"/>
+          <w:color w:val="7F7F7F" w:themeColor="text1" w:themeTint="80"/>
+          <w:sz w:val="21"/>
+          <w:szCs w:val="21"/>
+        </w:rPr>
+        <w:t>[SCB]</w:t>
       </w:r>
     </w:p>
     <w:p>
@@ -2328,7 +2664,7 @@
           <w:sz w:val="21"/>
           <w:szCs w:val="21"/>
         </w:rPr>
-        <w:t>[Company: SCB]</w:t>
+        <w:t>[SCB]</w:t>
       </w:r>
     </w:p>
     <w:p>
@@ -2352,6 +2688,7 @@
           <w:sz w:val="21"/>
           <w:szCs w:val="21"/>
         </w:rPr>
+        <w:lastRenderedPageBreak/>
         <w:t xml:space="preserve">Designed the interface components and message formats for ATF </w:t>
       </w:r>
       <w:r>
@@ -2377,7 +2714,7 @@
           <w:sz w:val="21"/>
           <w:szCs w:val="21"/>
         </w:rPr>
-        <w:t>[Company: SCB]</w:t>
+        <w:t>[SCB]</w:t>
       </w:r>
     </w:p>
     <w:p>
@@ -2401,7 +2738,23 @@
           <w:sz w:val="21"/>
           <w:szCs w:val="21"/>
         </w:rPr>
-        <w:t xml:space="preserve">Handled process and data upgrade of eCDD+ data. </w:t>
+        <w:t xml:space="preserve">Handled </w:t>
+      </w:r>
+      <w:r>
+        <w:rPr>
+          <w:rFonts w:cs="Arial"/>
+          <w:sz w:val="21"/>
+          <w:szCs w:val="21"/>
+        </w:rPr>
+        <w:t xml:space="preserve">process and data upgrade of Customer Due Diligence </w:t>
+      </w:r>
+      <w:r>
+        <w:rPr>
+          <w:rFonts w:cs="Arial"/>
+          <w:sz w:val="21"/>
+          <w:szCs w:val="21"/>
+        </w:rPr>
+        <w:t xml:space="preserve">data. </w:t>
       </w:r>
       <w:r>
         <w:rPr>
@@ -2410,7 +2763,7 @@
           <w:sz w:val="21"/>
           <w:szCs w:val="21"/>
         </w:rPr>
-        <w:t>[Company: SCB]</w:t>
+        <w:t>[SCB]</w:t>
       </w:r>
     </w:p>
     <w:p>
@@ -2460,7 +2813,7 @@
           <w:sz w:val="21"/>
           <w:szCs w:val="21"/>
         </w:rPr>
-        <w:t>[Company: Verizon]</w:t>
+        <w:t>[Verizon]</w:t>
       </w:r>
     </w:p>
     <w:p>
@@ -2484,15 +2837,23 @@
           <w:sz w:val="21"/>
           <w:szCs w:val="21"/>
         </w:rPr>
-        <w:t>Data Sync-Up routi</w:t>
-      </w:r>
-      <w:r>
-        <w:rPr>
-          <w:rFonts w:cs="Arial"/>
-          <w:sz w:val="21"/>
-          <w:szCs w:val="21"/>
-        </w:rPr>
-        <w:t xml:space="preserve">ne for Citibank for inter-application communication, reducing MAINFRAME invocations </w:t>
+        <w:t>Data Sync-Up routine for Citibank for inter-application communication, reducing MAINFRAME invocations</w:t>
+      </w:r>
+      <w:r>
+        <w:rPr>
+          <w:rFonts w:cs="Arial"/>
+          <w:sz w:val="21"/>
+          <w:szCs w:val="21"/>
+        </w:rPr>
+        <w:t>.</w:t>
+      </w:r>
+      <w:r>
+        <w:rPr>
+          <w:rFonts w:cs="Arial"/>
+          <w:sz w:val="21"/>
+          <w:szCs w:val="21"/>
+        </w:rPr>
+        <w:t xml:space="preserve"> </w:t>
       </w:r>
       <w:r>
         <w:rPr>
@@ -2501,7 +2862,7 @@
           <w:sz w:val="21"/>
           <w:szCs w:val="21"/>
         </w:rPr>
-        <w:t>[Company: Citibank]</w:t>
+        <w:t>[Citibank]</w:t>
       </w:r>
     </w:p>
     <w:p>
@@ -2525,8 +2886,23 @@
           <w:sz w:val="21"/>
           <w:szCs w:val="21"/>
         </w:rPr>
-        <w:lastRenderedPageBreak/>
-        <w:t xml:space="preserve">The jAC Task Director Module: Auto assigns Tickets to reps </w:t>
+        <w:t>The jAC Task Director Module: Auto assigns Tickets to reps</w:t>
+      </w:r>
+      <w:r>
+        <w:rPr>
+          <w:rFonts w:cs="Arial"/>
+          <w:sz w:val="21"/>
+          <w:szCs w:val="21"/>
+        </w:rPr>
+        <w:t>.</w:t>
+      </w:r>
+      <w:r>
+        <w:rPr>
+          <w:rFonts w:cs="Arial"/>
+          <w:sz w:val="21"/>
+          <w:szCs w:val="21"/>
+        </w:rPr>
+        <w:t xml:space="preserve"> </w:t>
       </w:r>
       <w:r>
         <w:rPr>
@@ -2535,7 +2911,7 @@
           <w:sz w:val="21"/>
           <w:szCs w:val="21"/>
         </w:rPr>
-        <w:t>[Company: Kumaran Systems]</w:t>
+        <w:t>[Kumaran Systems]</w:t>
       </w:r>
     </w:p>
     <w:p>
@@ -2563,6 +2939,16 @@
           <w:b/>
           <w:sz w:val="21"/>
           <w:szCs w:val="21"/>
+          <w:u w:val="single"/>
+        </w:rPr>
+        <w:t xml:space="preserve"> and Maintenance</w:t>
+      </w:r>
+      <w:r>
+        <w:rPr>
+          <w:rFonts w:cs="Arial"/>
+          <w:b/>
+          <w:sz w:val="21"/>
+          <w:szCs w:val="21"/>
         </w:rPr>
         <w:t>:</w:t>
       </w:r>
@@ -2572,15 +2958,7 @@
           <w:sz w:val="21"/>
           <w:szCs w:val="21"/>
         </w:rPr>
-        <w:t xml:space="preserve"> As a developer, was involved all part(s) development </w:t>
-      </w:r>
-      <w:r>
-        <w:rPr>
-          <w:rFonts w:cs="Arial"/>
-          <w:sz w:val="21"/>
-          <w:szCs w:val="21"/>
-        </w:rPr>
-        <w:t xml:space="preserve">of a module. </w:t>
+        <w:t xml:space="preserve"> As a developer, was involved all part(s) development of a module. </w:t>
       </w:r>
       <w:r>
         <w:rPr>
@@ -2638,7 +3016,15 @@
           <w:sz w:val="21"/>
           <w:szCs w:val="21"/>
         </w:rPr>
-        <w:t xml:space="preserve">. Java Swing </w:t>
+        <w:t>,</w:t>
+      </w:r>
+      <w:r>
+        <w:rPr>
+          <w:rFonts w:cs="Arial"/>
+          <w:sz w:val="21"/>
+          <w:szCs w:val="21"/>
+        </w:rPr>
+        <w:t xml:space="preserve"> Java Swing </w:t>
       </w:r>
       <w:r>
         <w:rPr>
@@ -2647,7 +3033,7 @@
           <w:sz w:val="21"/>
           <w:szCs w:val="21"/>
         </w:rPr>
-        <w:t>[Company: Kumaran Systems]</w:t>
+        <w:t>[Kumaran Systems]</w:t>
       </w:r>
     </w:p>
     <w:p>
@@ -2680,7 +3066,7 @@
           <w:sz w:val="21"/>
           <w:szCs w:val="21"/>
         </w:rPr>
-        <w:t>[Company: Kumaran Systems]</w:t>
+        <w:t>[Kumaran Systems]</w:t>
       </w:r>
     </w:p>
     <w:p>
@@ -2704,15 +3090,15 @@
           <w:sz w:val="21"/>
           <w:szCs w:val="21"/>
         </w:rPr>
-        <w:t>Developed Task Director Module using PL/SQL</w:t>
-      </w:r>
-      <w:r>
-        <w:rPr>
-          <w:rFonts w:cs="Arial"/>
-          <w:sz w:val="21"/>
-          <w:szCs w:val="21"/>
-        </w:rPr>
-        <w:t xml:space="preserve"> &amp; Java </w:t>
+        <w:t>Developed Task Director Module</w:t>
+      </w:r>
+      <w:r>
+        <w:rPr>
+          <w:rFonts w:cs="Arial"/>
+          <w:sz w:val="21"/>
+          <w:szCs w:val="21"/>
+        </w:rPr>
+        <w:t xml:space="preserve"> </w:t>
       </w:r>
       <w:r>
         <w:rPr>
@@ -2721,12 +3107,69 @@
           <w:sz w:val="21"/>
           <w:szCs w:val="21"/>
         </w:rPr>
-        <w:t>[Company: Kumaran Systems]</w:t>
+        <w:t>[Kumaran Systems]</w:t>
+      </w:r>
+      <w:r>
+        <w:rPr>
+          <w:rFonts w:cs="Arial"/>
+          <w:sz w:val="21"/>
+          <w:szCs w:val="21"/>
+        </w:rPr>
+        <w:t xml:space="preserve">, Data Migration </w:t>
+      </w:r>
+      <w:r>
+        <w:rPr>
+          <w:rFonts w:cs="Arial"/>
+          <w:color w:val="7F7F7F" w:themeColor="text1" w:themeTint="80"/>
+          <w:sz w:val="21"/>
+          <w:szCs w:val="21"/>
+        </w:rPr>
+        <w:t>[SCB]</w:t>
+      </w:r>
+      <w:r>
+        <w:rPr>
+          <w:rFonts w:cs="Arial"/>
+          <w:sz w:val="21"/>
+          <w:szCs w:val="21"/>
+        </w:rPr>
+        <w:t xml:space="preserve"> using PL/SQL</w:t>
+      </w:r>
+      <w:r>
+        <w:rPr>
+          <w:rFonts w:cs="Arial"/>
+          <w:sz w:val="21"/>
+          <w:szCs w:val="21"/>
+        </w:rPr>
+        <w:t>.</w:t>
       </w:r>
     </w:p>
     <w:p>
       <w:pPr>
+        <w:pStyle w:val="ListParagraph"/>
+        <w:numPr>
+          <w:ilvl w:val="0"/>
+          <w:numId w:val="8"/>
+        </w:numPr>
         <w:spacing w:after="0"/>
+        <w:ind w:left="720"/>
+        <w:rPr>
+          <w:rFonts w:cs="Arial"/>
+          <w:sz w:val="21"/>
+          <w:szCs w:val="21"/>
+        </w:rPr>
+      </w:pPr>
+      <w:r>
+        <w:rPr>
+          <w:rFonts w:cs="Arial"/>
+          <w:sz w:val="21"/>
+          <w:szCs w:val="21"/>
+        </w:rPr>
+        <w:t>Handled and handling maintenance of all projects so far.</w:t>
+      </w:r>
+    </w:p>
+    <w:p>
+      <w:pPr>
+        <w:spacing w:after="0"/>
         <w:rPr>
           <w:rFonts w:cs="Arial"/>
           <w:sz w:val="21"/>
@@ -2741,7 +3184,7 @@
           <w:szCs w:val="21"/>
           <w:u w:val="single"/>
         </w:rPr>
-        <w:t>Maintenance</w:t>
+        <w:t>Development &amp; Test Plans</w:t>
       </w:r>
       <w:r>
         <w:rPr>
@@ -2758,7 +3201,7 @@
           <w:sz w:val="21"/>
           <w:szCs w:val="21"/>
         </w:rPr>
-        <w:t xml:space="preserve"> Was involved on the maintenance of the project post live. </w:t>
+        <w:t xml:space="preserve"> </w:t>
       </w:r>
     </w:p>
     <w:p>
@@ -2782,7 +3225,7 @@
           <w:sz w:val="21"/>
           <w:szCs w:val="21"/>
         </w:rPr>
-        <w:t xml:space="preserve">SSP-Order Management suite of applications </w:t>
+        <w:t xml:space="preserve">Prepared Development and Test Plans for SSP and Tech Tablet application modules </w:t>
       </w:r>
       <w:r>
         <w:rPr>
@@ -2791,7 +3234,7 @@
           <w:sz w:val="21"/>
           <w:szCs w:val="21"/>
         </w:rPr>
-        <w:t>[Company: Verizon]</w:t>
+        <w:t>[Verizon]</w:t>
       </w:r>
     </w:p>
     <w:p>
@@ -2815,7 +3258,7 @@
           <w:sz w:val="21"/>
           <w:szCs w:val="21"/>
         </w:rPr>
-        <w:t xml:space="preserve">GBCR &amp; Security Modules </w:t>
+        <w:t xml:space="preserve">Part of Test Plan team for Task Director Module </w:t>
       </w:r>
       <w:r>
         <w:rPr>
@@ -2824,110 +3267,7 @@
           <w:sz w:val="21"/>
           <w:szCs w:val="21"/>
         </w:rPr>
-        <w:t>[Company: Citibank]</w:t>
-      </w:r>
-    </w:p>
-    <w:p>
-      <w:pPr>
-        <w:spacing w:after="0"/>
-        <w:rPr>
-          <w:rFonts w:cs="Arial"/>
-          <w:sz w:val="21"/>
-          <w:szCs w:val="21"/>
-        </w:rPr>
-      </w:pPr>
-      <w:r>
-        <w:rPr>
-          <w:rFonts w:cs="Arial"/>
-          <w:b/>
-          <w:sz w:val="21"/>
-          <w:szCs w:val="21"/>
-          <w:u w:val="single"/>
-        </w:rPr>
-        <w:t>Development &amp; Test Plans</w:t>
-      </w:r>
-      <w:r>
-        <w:rPr>
-          <w:rFonts w:cs="Arial"/>
-          <w:b/>
-          <w:sz w:val="21"/>
-          <w:szCs w:val="21"/>
-        </w:rPr>
-        <w:t>:</w:t>
-      </w:r>
-      <w:r>
-        <w:rPr>
-          <w:rFonts w:cs="Arial"/>
-          <w:sz w:val="21"/>
-          <w:szCs w:val="21"/>
-        </w:rPr>
-        <w:t xml:space="preserve"> </w:t>
-      </w:r>
-    </w:p>
-    <w:p>
-      <w:pPr>
-        <w:pStyle w:val="ListParagraph"/>
-        <w:numPr>
-          <w:ilvl w:val="0"/>
-          <w:numId w:val="9"/>
-        </w:numPr>
-        <w:spacing w:after="0"/>
-        <w:ind w:left="720"/>
-        <w:rPr>
-          <w:rFonts w:cs="Arial"/>
-          <w:sz w:val="21"/>
-          <w:szCs w:val="21"/>
-        </w:rPr>
-      </w:pPr>
-      <w:r>
-        <w:rPr>
-          <w:rFonts w:cs="Arial"/>
-          <w:sz w:val="21"/>
-          <w:szCs w:val="21"/>
-        </w:rPr>
-        <w:t xml:space="preserve">Prepared Development and Test Plans for SSP and Tech Tablet application modules </w:t>
-      </w:r>
-      <w:r>
-        <w:rPr>
-          <w:rFonts w:cs="Arial"/>
-          <w:color w:val="7F7F7F" w:themeColor="text1" w:themeTint="80"/>
-          <w:sz w:val="21"/>
-          <w:szCs w:val="21"/>
-        </w:rPr>
-        <w:t>[Company: Verizon]</w:t>
-      </w:r>
-    </w:p>
-    <w:p>
-      <w:pPr>
-        <w:pStyle w:val="ListParagraph"/>
-        <w:numPr>
-          <w:ilvl w:val="0"/>
-          <w:numId w:val="9"/>
-        </w:numPr>
-        <w:spacing w:after="0"/>
-        <w:ind w:left="720"/>
-        <w:rPr>
-          <w:rFonts w:cs="Arial"/>
-          <w:sz w:val="21"/>
-          <w:szCs w:val="21"/>
-        </w:rPr>
-      </w:pPr>
-      <w:r>
-        <w:rPr>
-          <w:rFonts w:cs="Arial"/>
-          <w:sz w:val="21"/>
-          <w:szCs w:val="21"/>
-        </w:rPr>
-        <w:t xml:space="preserve">Part of Test Plan team for Task Director Module </w:t>
-      </w:r>
-      <w:r>
-        <w:rPr>
-          <w:rFonts w:cs="Arial"/>
-          <w:color w:val="7F7F7F" w:themeColor="text1" w:themeTint="80"/>
-          <w:sz w:val="21"/>
-          <w:szCs w:val="21"/>
-        </w:rPr>
-        <w:t>[Company: Kumaran Systems]</w:t>
+        <w:t>[Kumaran Systems]</w:t>
       </w:r>
     </w:p>
     <w:p>
@@ -3515,15 +3855,7 @@
                 <w:sz w:val="20"/>
                 <w:szCs w:val="20"/>
               </w:rPr>
-              <w:t>Architect, Lead, Analyse, Design, Development, Testing, Maint</w:t>
-            </w:r>
-            <w:r>
-              <w:rPr>
-                <w:rFonts w:cs="Arial"/>
-                <w:sz w:val="20"/>
-                <w:szCs w:val="20"/>
-              </w:rPr>
-              <w:t>enance &amp; Support, reports &amp; Metrics</w:t>
+              <w:t>Architect, Lead, Analyse, Design, Development, Testing, Maintenance &amp; Support, reports &amp; Metrics</w:t>
             </w:r>
           </w:p>
         </w:tc>
@@ -3644,15 +3976,7 @@
                 <w:sz w:val="20"/>
                 <w:szCs w:val="20"/>
               </w:rPr>
-              <w:t>Analyse</w:t>
-            </w:r>
-            <w:r>
-              <w:rPr>
-                <w:rFonts w:cs="Arial"/>
-                <w:sz w:val="20"/>
-                <w:szCs w:val="20"/>
-              </w:rPr>
-              <w:t>, Design, Development, Testing, Maintenance</w:t>
+              <w:t>Analyse, Design, Development, Testing, Maintenance</w:t>
             </w:r>
           </w:p>
         </w:tc>
@@ -4108,15 +4432,7 @@
                 <w:sz w:val="21"/>
                 <w:szCs w:val="21"/>
               </w:rPr>
-              <w:t xml:space="preserve">Mar-2004 </w:t>
-            </w:r>
-            <w:r>
-              <w:rPr>
-                <w:rFonts w:cs="Arial"/>
-                <w:sz w:val="21"/>
-                <w:szCs w:val="21"/>
-              </w:rPr>
-              <w:t>to Sep-2006</w:t>
+              <w:t>Mar-2004 to Sep-2006</w:t>
             </w:r>
           </w:p>
         </w:tc>
@@ -4144,15 +4460,7 @@
                 <w:sz w:val="20"/>
                 <w:szCs w:val="20"/>
               </w:rPr>
-              <w:t>Analyse</w:t>
-            </w:r>
-            <w:r>
-              <w:rPr>
-                <w:rFonts w:cs="Arial"/>
-                <w:sz w:val="20"/>
-                <w:szCs w:val="20"/>
-              </w:rPr>
-              <w:t>, Design, Development, Testing, Documentation, Maintenance &amp; Support</w:t>
+              <w:t>Analyse, Design, Development, Testing, Documentation, Maintenance &amp; Support</w:t>
             </w:r>
           </w:p>
         </w:tc>
@@ -4459,61 +4767,15 @@
           <w:sz w:val="21"/>
           <w:szCs w:val="21"/>
         </w:rPr>
-        <w:t>for sending reports/metrics based on the configuration. This helped in maintaining all reports at a single location easing the maintenance.</w:t>
-      </w:r>
-    </w:p>
-    <w:p>
-      <w:pPr>
-        <w:pStyle w:val="ListParagraph"/>
-        <w:numPr>
-          <w:ilvl w:val="0"/>
-          <w:numId w:val="2"/>
-        </w:numPr>
-        <w:spacing w:after="0"/>
-        <w:rPr>
-          <w:rFonts w:cs="Arial"/>
-          <w:sz w:val="21"/>
-          <w:szCs w:val="21"/>
-        </w:rPr>
-      </w:pPr>
-      <w:r>
-        <w:rPr>
-          <w:rFonts w:cs="Arial"/>
-          <w:sz w:val="21"/>
-          <w:szCs w:val="21"/>
-        </w:rPr>
-        <w:t xml:space="preserve">Created utility to map the XML data to a Java Model, using an existing XML Parsing </w:t>
-      </w:r>
-      <w:r>
-        <w:rPr>
-          <w:rFonts w:cs="Arial"/>
-          <w:sz w:val="21"/>
-          <w:szCs w:val="21"/>
-        </w:rPr>
-        <w:t>layer implemented.</w:t>
-      </w:r>
-    </w:p>
-    <w:p>
-      <w:pPr>
-        <w:pStyle w:val="ListParagraph"/>
-        <w:numPr>
-          <w:ilvl w:val="0"/>
-          <w:numId w:val="2"/>
-        </w:numPr>
-        <w:spacing w:after="0"/>
-        <w:rPr>
-          <w:rFonts w:cs="Arial"/>
-          <w:sz w:val="21"/>
-          <w:szCs w:val="21"/>
-        </w:rPr>
-      </w:pPr>
-      <w:r>
-        <w:rPr>
-          <w:rFonts w:cs="Arial"/>
-          <w:sz w:val="21"/>
-          <w:szCs w:val="21"/>
-        </w:rPr>
-        <w:t>Received On-The-Spot award twice.</w:t>
+        <w:t>for sending reports/metrics based</w:t>
+      </w:r>
+      <w:r>
+        <w:rPr>
+          <w:rFonts w:cs="Arial"/>
+          <w:sz w:val="21"/>
+          <w:szCs w:val="21"/>
+        </w:rPr>
+        <w:t xml:space="preserve"> on the configuration.</w:t>
       </w:r>
     </w:p>
     <w:p>
@@ -4829,8 +5091,6 @@
           <w:szCs w:val="21"/>
         </w:rPr>
       </w:pPr>
-      <w:bookmarkStart w:id="0" w:name="_GoBack"/>
-      <w:bookmarkEnd w:id="0"/>
     </w:p>
     <w:p>
       <w:pPr>
@@ -5088,15 +5348,15 @@
           <w:sz w:val="21"/>
           <w:szCs w:val="21"/>
         </w:rPr>
-        <w:t xml:space="preserve">Tools: MS Office Suite, </w:t>
-      </w:r>
-      <w:r>
-        <w:rPr>
-          <w:rFonts w:cs="Arial"/>
-          <w:sz w:val="21"/>
-          <w:szCs w:val="21"/>
-        </w:rPr>
-        <w:t>Ant, Maven, JProfiler, ClearCase Client, Git/Stash, SOAP UI, App Dynamics, Sonar</w:t>
+        <w:t>Tools: MS Office Suite, Ant, Maven, JProfiler, ClearCase Client, Git/Stash, SOAP UI, App Dynamics, Sonar</w:t>
+      </w:r>
+      <w:r>
+        <w:rPr>
+          <w:rFonts w:cs="Arial"/>
+          <w:sz w:val="21"/>
+          <w:szCs w:val="21"/>
+        </w:rPr>
+        <w:t>, JIRA</w:t>
       </w:r>
     </w:p>
     <w:p>
@@ -5178,15 +5438,7 @@
           <w:sz w:val="21"/>
           <w:szCs w:val="21"/>
         </w:rPr>
-        <w:t xml:space="preserve">Additional Stuffs: LSS </w:t>
-      </w:r>
-      <w:r>
-        <w:rPr>
-          <w:rFonts w:cs="Arial"/>
-          <w:sz w:val="21"/>
-          <w:szCs w:val="21"/>
-        </w:rPr>
-        <w:t>Concepts, Design Patterns, Java Swing, Struts 2, Apache Camel (</w:t>
+        <w:t>Additional Stuffs: LSS Concepts, Design Patterns, Java Swing, Struts 2, Apache Camel (</w:t>
       </w:r>
       <w:r>
         <w:rPr>
@@ -5270,6 +5522,119 @@
 <file path=word/numbering.xml><?xml version="1.0" encoding="utf-8"?>
 <w:numbering xmlns:wpc="http://schemas.microsoft.com/office/word/2010/wordprocessingCanvas" xmlns:cx="http://schemas.microsoft.com/office/drawing/2014/chartex" xmlns:cx1="http://schemas.microsoft.com/office/drawing/2015/9/8/chartex" xmlns:cx2="http://schemas.microsoft.com/office/drawing/2015/10/21/chartex" xmlns:cx3="http://schemas.microsoft.com/office/drawing/2016/5/9/chartex" xmlns:cx4="http://schemas.microsoft.com/office/drawing/2016/5/10/chartex" xmlns:cx5="http://schemas.microsoft.com/office/drawing/2016/5/11/chartex" xmlns:cx6="http://schemas.microsoft.com/office/drawing/2016/5/12/chartex" xmlns:cx7="http://schemas.microsoft.com/office/drawing/2016/5/13/chartex" xmlns:cx8="http://schemas.microsoft.com/office/drawing/2016/5/14/chartex" xmlns:mc="http://schemas.openxmlformats.org/markup-compatibility/2006" xmlns:aink="http://schemas.microsoft.com/office/drawing/2016/ink" xmlns:am3d="http://schemas.microsoft.com/office/drawing/2017/model3d" xmlns:o="urn:schemas-microsoft-com:office:office" xmlns:r="http://schemas.openxmlformats.org/officeDocument/2006/relationships" xmlns:m="http://schemas.openxmlformats.org/officeDocument/2006/math" xmlns:v="urn:schemas-microsoft-com:vml" xmlns:wp14="http://schemas.microsoft.com/office/word/2010/wordprocessingDrawing" xmlns:wp="http://schemas.openxmlformats.org/drawingml/2006/wordprocessingDrawing" xmlns:w10="urn:schemas-microsoft-com:office:word" xmlns:w="http://schemas.openxmlformats.org/wordprocessingml/2006/main" xmlns:w14="http://schemas.microsoft.com/office/word/2010/wordml" xmlns:w15="http://schemas.microsoft.com/office/word/2012/wordml" xmlns:w16se="http://schemas.microsoft.com/office/word/2015/wordml/symex" xmlns:wpg="http://schemas.microsoft.com/office/word/2010/wordprocessingGroup" xmlns:wpi="http://schemas.microsoft.com/office/word/2010/wordprocessingInk" xmlns:wne="http://schemas.microsoft.com/office/word/2006/wordml" xmlns:wps="http://schemas.microsoft.com/office/word/2010/wordprocessingShape" mc:Ignorable="w14 w15 w16se wp14">
   <w:abstractNum w:abstractNumId="0" w15:restartNumberingAfterBreak="0">
+    <w:nsid w:val="092030BB"/>
+    <w:multiLevelType w:val="hybridMultilevel"/>
+    <w:tmpl w:val="43268622"/>
+    <w:lvl w:ilvl="0" w:tplc="420049D0">
+      <w:start w:val="1"/>
+      <w:numFmt w:val="bullet"/>
+      <w:lvlText w:val=""/>
+      <w:lvlJc w:val="left"/>
+      <w:pPr>
+        <w:ind w:left="720" w:hanging="360"/>
+      </w:pPr>
+      <w:rPr>
+        <w:rFonts w:ascii="Wingdings" w:hAnsi="Wingdings" w:hint="default"/>
+      </w:rPr>
+    </w:lvl>
+    <w:lvl w:ilvl="1" w:tplc="08090003" w:tentative="1">
+      <w:start w:val="1"/>
+      <w:numFmt w:val="bullet"/>
+      <w:lvlText w:val="o"/>
+      <w:lvlJc w:val="left"/>
+      <w:pPr>
+        <w:ind w:left="1440" w:hanging="360"/>
+      </w:pPr>
+      <w:rPr>
+        <w:rFonts w:ascii="Courier New" w:hAnsi="Courier New" w:cs="Courier New" w:hint="default"/>
+      </w:rPr>
+    </w:lvl>
+    <w:lvl w:ilvl="2" w:tplc="08090005" w:tentative="1">
+      <w:start w:val="1"/>
+      <w:numFmt w:val="bullet"/>
+      <w:lvlText w:val=""/>
+      <w:lvlJc w:val="left"/>
+      <w:pPr>
+        <w:ind w:left="2160" w:hanging="360"/>
+      </w:pPr>
+      <w:rPr>
+        <w:rFonts w:ascii="Wingdings" w:hAnsi="Wingdings" w:hint="default"/>
+      </w:rPr>
+    </w:lvl>
+    <w:lvl w:ilvl="3" w:tplc="08090001" w:tentative="1">
+      <w:start w:val="1"/>
+      <w:numFmt w:val="bullet"/>
+      <w:lvlText w:val=""/>
+      <w:lvlJc w:val="left"/>
+      <w:pPr>
+        <w:ind w:left="2880" w:hanging="360"/>
+      </w:pPr>
+      <w:rPr>
+        <w:rFonts w:ascii="Symbol" w:hAnsi="Symbol" w:hint="default"/>
+      </w:rPr>
+    </w:lvl>
+    <w:lvl w:ilvl="4" w:tplc="08090003" w:tentative="1">
+      <w:start w:val="1"/>
+      <w:numFmt w:val="bullet"/>
+      <w:lvlText w:val="o"/>
+      <w:lvlJc w:val="left"/>
+      <w:pPr>
+        <w:ind w:left="3600" w:hanging="360"/>
+      </w:pPr>
+      <w:rPr>
+        <w:rFonts w:ascii="Courier New" w:hAnsi="Courier New" w:cs="Courier New" w:hint="default"/>
+      </w:rPr>
+    </w:lvl>
+    <w:lvl w:ilvl="5" w:tplc="08090005" w:tentative="1">
+      <w:start w:val="1"/>
+      <w:numFmt w:val="bullet"/>
+      <w:lvlText w:val=""/>
+      <w:lvlJc w:val="left"/>
+      <w:pPr>
+        <w:ind w:left="4320" w:hanging="360"/>
+      </w:pPr>
+      <w:rPr>
+        <w:rFonts w:ascii="Wingdings" w:hAnsi="Wingdings" w:hint="default"/>
+      </w:rPr>
+    </w:lvl>
+    <w:lvl w:ilvl="6" w:tplc="08090001" w:tentative="1">
+      <w:start w:val="1"/>
+      <w:numFmt w:val="bullet"/>
+      <w:lvlText w:val=""/>
+      <w:lvlJc w:val="left"/>
+      <w:pPr>
+        <w:ind w:left="5040" w:hanging="360"/>
+      </w:pPr>
+      <w:rPr>
+        <w:rFonts w:ascii="Symbol" w:hAnsi="Symbol" w:hint="default"/>
+      </w:rPr>
+    </w:lvl>
+    <w:lvl w:ilvl="7" w:tplc="08090003" w:tentative="1">
+      <w:start w:val="1"/>
+      <w:numFmt w:val="bullet"/>
+      <w:lvlText w:val="o"/>
+      <w:lvlJc w:val="left"/>
+      <w:pPr>
+        <w:ind w:left="5760" w:hanging="360"/>
+      </w:pPr>
+      <w:rPr>
+        <w:rFonts w:ascii="Courier New" w:hAnsi="Courier New" w:cs="Courier New" w:hint="default"/>
+      </w:rPr>
+    </w:lvl>
+    <w:lvl w:ilvl="8" w:tplc="08090005" w:tentative="1">
+      <w:start w:val="1"/>
+      <w:numFmt w:val="bullet"/>
+      <w:lvlText w:val=""/>
+      <w:lvlJc w:val="left"/>
+      <w:pPr>
+        <w:ind w:left="6480" w:hanging="360"/>
+      </w:pPr>
+      <w:rPr>
+        <w:rFonts w:ascii="Wingdings" w:hAnsi="Wingdings" w:hint="default"/>
+      </w:rPr>
+    </w:lvl>
+  </w:abstractNum>
+  <w:abstractNum w:abstractNumId="1" w15:restartNumberingAfterBreak="0">
     <w:nsid w:val="0CAB367A"/>
     <w:multiLevelType w:val="multilevel"/>
     <w:tmpl w:val="64D6F46C"/>
@@ -5382,7 +5747,7 @@
       </w:rPr>
     </w:lvl>
   </w:abstractNum>
-  <w:abstractNum w:abstractNumId="1" w15:restartNumberingAfterBreak="0">
+  <w:abstractNum w:abstractNumId="2" w15:restartNumberingAfterBreak="0">
     <w:nsid w:val="2163023C"/>
     <w:multiLevelType w:val="multilevel"/>
     <w:tmpl w:val="B05C4588"/>
@@ -5495,7 +5860,7 @@
       </w:rPr>
     </w:lvl>
   </w:abstractNum>
-  <w:abstractNum w:abstractNumId="2" w15:restartNumberingAfterBreak="0">
+  <w:abstractNum w:abstractNumId="3" w15:restartNumberingAfterBreak="0">
     <w:nsid w:val="2BE829F7"/>
     <w:multiLevelType w:val="multilevel"/>
     <w:tmpl w:val="432C7DA0"/>
@@ -5608,7 +5973,7 @@
       </w:rPr>
     </w:lvl>
   </w:abstractNum>
-  <w:abstractNum w:abstractNumId="3" w15:restartNumberingAfterBreak="0">
+  <w:abstractNum w:abstractNumId="4" w15:restartNumberingAfterBreak="0">
     <w:nsid w:val="3EDF2D09"/>
     <w:multiLevelType w:val="multilevel"/>
     <w:tmpl w:val="C9240EAC"/>
@@ -5721,7 +6086,7 @@
       </w:rPr>
     </w:lvl>
   </w:abstractNum>
-  <w:abstractNum w:abstractNumId="4" w15:restartNumberingAfterBreak="0">
+  <w:abstractNum w:abstractNumId="5" w15:restartNumberingAfterBreak="0">
     <w:nsid w:val="403B4E38"/>
     <w:multiLevelType w:val="multilevel"/>
     <w:tmpl w:val="04D240C0"/>
@@ -5834,7 +6199,7 @@
       </w:rPr>
     </w:lvl>
   </w:abstractNum>
-  <w:abstractNum w:abstractNumId="5" w15:restartNumberingAfterBreak="0">
+  <w:abstractNum w:abstractNumId="6" w15:restartNumberingAfterBreak="0">
     <w:nsid w:val="46945152"/>
     <w:multiLevelType w:val="multilevel"/>
     <w:tmpl w:val="097A0BE4"/>
@@ -5947,7 +6312,7 @@
       </w:rPr>
     </w:lvl>
   </w:abstractNum>
-  <w:abstractNum w:abstractNumId="6" w15:restartNumberingAfterBreak="0">
+  <w:abstractNum w:abstractNumId="7" w15:restartNumberingAfterBreak="0">
     <w:nsid w:val="4FAE1CF3"/>
     <w:multiLevelType w:val="multilevel"/>
     <w:tmpl w:val="7688BEF0"/>
@@ -6060,7 +6425,7 @@
       </w:rPr>
     </w:lvl>
   </w:abstractNum>
-  <w:abstractNum w:abstractNumId="7" w15:restartNumberingAfterBreak="0">
+  <w:abstractNum w:abstractNumId="8" w15:restartNumberingAfterBreak="0">
     <w:nsid w:val="59153762"/>
     <w:multiLevelType w:val="multilevel"/>
     <w:tmpl w:val="EF9CB418"/>
@@ -6173,7 +6538,7 @@
       </w:rPr>
     </w:lvl>
   </w:abstractNum>
-  <w:abstractNum w:abstractNumId="8" w15:restartNumberingAfterBreak="0">
+  <w:abstractNum w:abstractNumId="9" w15:restartNumberingAfterBreak="0">
     <w:nsid w:val="5EC86C41"/>
     <w:multiLevelType w:val="multilevel"/>
     <w:tmpl w:val="B5364550"/>
@@ -6286,7 +6651,7 @@
       </w:rPr>
     </w:lvl>
   </w:abstractNum>
-  <w:abstractNum w:abstractNumId="9" w15:restartNumberingAfterBreak="0">
+  <w:abstractNum w:abstractNumId="10" w15:restartNumberingAfterBreak="0">
     <w:nsid w:val="73AF4423"/>
     <w:multiLevelType w:val="multilevel"/>
     <w:tmpl w:val="63040674"/>
@@ -6408,7 +6773,7 @@
       </w:pPr>
     </w:lvl>
   </w:abstractNum>
-  <w:abstractNum w:abstractNumId="10" w15:restartNumberingAfterBreak="0">
+  <w:abstractNum w:abstractNumId="11" w15:restartNumberingAfterBreak="0">
     <w:nsid w:val="78CA4218"/>
     <w:multiLevelType w:val="multilevel"/>
     <w:tmpl w:val="8CD8C994"/>
@@ -6522,37 +6887,40 @@
     </w:lvl>
   </w:abstractNum>
   <w:num w:numId="1">
-    <w:abstractNumId w:val="0"/>
+    <w:abstractNumId w:val="1"/>
   </w:num>
   <w:num w:numId="2">
+    <w:abstractNumId w:val="3"/>
+  </w:num>
+  <w:num w:numId="3">
+    <w:abstractNumId w:val="11"/>
+  </w:num>
+  <w:num w:numId="4">
+    <w:abstractNumId w:val="9"/>
+  </w:num>
+  <w:num w:numId="5">
+    <w:abstractNumId w:val="7"/>
+  </w:num>
+  <w:num w:numId="6">
+    <w:abstractNumId w:val="8"/>
+  </w:num>
+  <w:num w:numId="7">
+    <w:abstractNumId w:val="5"/>
+  </w:num>
+  <w:num w:numId="8">
+    <w:abstractNumId w:val="6"/>
+  </w:num>
+  <w:num w:numId="9">
+    <w:abstractNumId w:val="4"/>
+  </w:num>
+  <w:num w:numId="10">
     <w:abstractNumId w:val="2"/>
   </w:num>
-  <w:num w:numId="3">
+  <w:num w:numId="11">
     <w:abstractNumId w:val="10"/>
   </w:num>
-  <w:num w:numId="4">
-    <w:abstractNumId w:val="8"/>
-  </w:num>
-  <w:num w:numId="5">
-    <w:abstractNumId w:val="6"/>
-  </w:num>
-  <w:num w:numId="6">
-    <w:abstractNumId w:val="7"/>
-  </w:num>
-  <w:num w:numId="7">
-    <w:abstractNumId w:val="4"/>
-  </w:num>
-  <w:num w:numId="8">
-    <w:abstractNumId w:val="5"/>
-  </w:num>
-  <w:num w:numId="9">
-    <w:abstractNumId w:val="3"/>
-  </w:num>
-  <w:num w:numId="10">
-    <w:abstractNumId w:val="1"/>
-  </w:num>
-  <w:num w:numId="11">
-    <w:abstractNumId w:val="9"/>
+  <w:num w:numId="12">
+    <w:abstractNumId w:val="0"/>
   </w:num>
 </w:numbering>
 </file>
@@ -7857,7 +8225,7 @@
 </file>
 
 <file path=customXml/itemProps1.xml><?xml version="1.0" encoding="utf-8"?>
-<ds:datastoreItem xmlns:ds="http://schemas.openxmlformats.org/officeDocument/2006/customXml" ds:itemID="{577D1210-4242-4B58-AE78-344557E6DC94}">
+<ds:datastoreItem xmlns:ds="http://schemas.openxmlformats.org/officeDocument/2006/customXml" ds:itemID="{9C0F6D79-6AC7-435E-B1BA-2FD1C7B00DD2}">
   <ds:schemaRefs>
     <ds:schemaRef ds:uri="http://schemas.openxmlformats.org/officeDocument/2006/bibliography"/>
   </ds:schemaRefs>

</xml_diff>

<commit_message>
changes with visa status
</commit_message>
<xml_diff>
--- a/VijayaraghavanV.docx
+++ b/VijayaraghavanV.docx
@@ -14,6 +14,8 @@
           <w:szCs w:val="40"/>
         </w:rPr>
       </w:pPr>
+      <w:bookmarkStart w:id="0" w:name="_GoBack"/>
+      <w:bookmarkEnd w:id="0"/>
       <w:r>
         <w:rPr>
           <w:rFonts w:cs="Arial"/>
@@ -620,6 +622,25 @@
     </w:p>
     <w:p>
       <w:pPr>
+        <w:spacing w:after="120"/>
+        <w:jc w:val="center"/>
+        <w:rPr>
+          <w:rFonts w:cs="Arial"/>
+          <w:sz w:val="20"/>
+          <w:szCs w:val="21"/>
+        </w:rPr>
+      </w:pPr>
+      <w:r>
+        <w:rPr>
+          <w:rFonts w:cs="Arial"/>
+          <w:sz w:val="20"/>
+          <w:szCs w:val="21"/>
+        </w:rPr>
+        <w:t>Having USA B1 Visa</w:t>
+      </w:r>
+    </w:p>
+    <w:p>
+      <w:pPr>
         <w:spacing w:after="0"/>
         <w:outlineLvl w:val="0"/>
         <w:rPr>
@@ -849,8 +870,6 @@
         </w:rPr>
         <w:t>C</w:t>
       </w:r>
-      <w:bookmarkStart w:id="0" w:name="_GoBack"/>
-      <w:bookmarkEnd w:id="0"/>
       <w:r>
         <w:rPr>
           <w:rFonts w:cs="Arial"/>
@@ -2190,7 +2209,23 @@
           <w:sz w:val="21"/>
           <w:szCs w:val="21"/>
         </w:rPr>
-        <w:t xml:space="preserve">Interface and Application Design </w:t>
+        <w:t>Interface and Application Design</w:t>
+      </w:r>
+      <w:r>
+        <w:rPr>
+          <w:rFonts w:cs="Arial"/>
+          <w:sz w:val="21"/>
+          <w:szCs w:val="21"/>
+        </w:rPr>
+        <w:t>, Data Migration Strategy</w:t>
+      </w:r>
+      <w:r>
+        <w:rPr>
+          <w:rFonts w:cs="Arial"/>
+          <w:sz w:val="21"/>
+          <w:szCs w:val="21"/>
+        </w:rPr>
+        <w:t xml:space="preserve"> </w:t>
       </w:r>
       <w:r>
         <w:rPr>
@@ -2211,30 +2246,27 @@
         </w:numPr>
         <w:spacing w:after="0"/>
         <w:ind w:left="720"/>
-      </w:pPr>
-      <w:r>
-        <w:rPr>
-          <w:rFonts w:cs="Arial"/>
-          <w:sz w:val="21"/>
-          <w:szCs w:val="21"/>
-        </w:rPr>
-        <w:t xml:space="preserve">Data Migration </w:t>
-      </w:r>
-      <w:r>
-        <w:rPr>
-          <w:rFonts w:cs="Arial"/>
-          <w:sz w:val="21"/>
-          <w:szCs w:val="21"/>
-        </w:rPr>
-        <w:t xml:space="preserve">strategy, </w:t>
-      </w:r>
-      <w:r>
-        <w:rPr>
-          <w:rFonts w:cs="Arial"/>
-          <w:sz w:val="21"/>
-          <w:szCs w:val="21"/>
-        </w:rPr>
-        <w:t xml:space="preserve">design and implementation </w:t>
+        <w:rPr>
+          <w:rFonts w:cs="Arial"/>
+          <w:sz w:val="21"/>
+          <w:szCs w:val="21"/>
+        </w:rPr>
+      </w:pPr>
+      <w:r>
+        <w:rPr>
+          <w:rFonts w:cs="Arial"/>
+          <w:sz w:val="21"/>
+          <w:szCs w:val="21"/>
+        </w:rPr>
+        <w:t>Development and Test Plans Plan &amp; WBS: Prepared a detailed Development &amp; Testing Plan, the Developer Capacity required month wise, for the Projects &amp; Deliverables.</w:t>
+      </w:r>
+      <w:r>
+        <w:rPr>
+          <w:rFonts w:cs="Arial"/>
+          <w:sz w:val="21"/>
+          <w:szCs w:val="21"/>
+        </w:rPr>
+        <w:t xml:space="preserve"> </w:t>
       </w:r>
       <w:r>
         <w:rPr>
@@ -2243,7 +2275,7 @@
           <w:sz w:val="21"/>
           <w:szCs w:val="21"/>
         </w:rPr>
-        <w:t>[SCB]</w:t>
+        <w:t>[Verizon]</w:t>
       </w:r>
     </w:p>
     <w:p>
@@ -2267,7 +2299,7 @@
           <w:sz w:val="21"/>
           <w:szCs w:val="21"/>
         </w:rPr>
-        <w:t>Development and Test Plans Plan &amp; WBS: Prepared a detailed Development &amp; Testing Plan, the Developer Capacity required month wise, for the Projects &amp; Deliverables.</w:t>
+        <w:t>Tracking of Metrics &amp; Reporting, Traceability Matrix, Test Plan, Document &amp; Release Management</w:t>
       </w:r>
       <w:r>
         <w:rPr>
@@ -2284,7 +2316,45 @@
           <w:sz w:val="21"/>
           <w:szCs w:val="21"/>
         </w:rPr>
-        <w:t>[Verizon]</w:t>
+        <w:t>[SCB, Verizon, Citibank]</w:t>
+      </w:r>
+    </w:p>
+    <w:p>
+      <w:pPr>
+        <w:spacing w:after="0"/>
+        <w:rPr>
+          <w:rFonts w:cs="Arial"/>
+          <w:color w:val="7F7F7F" w:themeColor="text1" w:themeTint="80"/>
+          <w:sz w:val="21"/>
+          <w:szCs w:val="21"/>
+        </w:rPr>
+      </w:pPr>
+      <w:r>
+        <w:rPr>
+          <w:rFonts w:cs="Arial"/>
+          <w:b/>
+          <w:sz w:val="21"/>
+          <w:szCs w:val="21"/>
+          <w:u w:val="single"/>
+        </w:rPr>
+        <w:t>Release Management</w:t>
+      </w:r>
+      <w:r>
+        <w:rPr>
+          <w:rFonts w:cs="Arial"/>
+          <w:sz w:val="21"/>
+          <w:szCs w:val="21"/>
+        </w:rPr>
+        <w:t xml:space="preserve">: Handling all the Release Management activities for the Application Go-Live </w:t>
+      </w:r>
+      <w:r>
+        <w:rPr>
+          <w:rFonts w:cs="Arial"/>
+          <w:color w:val="7F7F7F" w:themeColor="text1" w:themeTint="80"/>
+          <w:sz w:val="21"/>
+          <w:szCs w:val="21"/>
+        </w:rPr>
+        <w:t>[SCB]</w:t>
       </w:r>
     </w:p>
     <w:p>
@@ -2308,62 +2378,7 @@
           <w:sz w:val="21"/>
           <w:szCs w:val="21"/>
         </w:rPr>
-        <w:t>Tracking of Metrics &amp; Reporting, Traceability Matrix, Test Plan, Document &amp; Release Management</w:t>
-      </w:r>
-      <w:r>
-        <w:rPr>
-          <w:rFonts w:cs="Arial"/>
-          <w:sz w:val="21"/>
-          <w:szCs w:val="21"/>
-        </w:rPr>
-        <w:t xml:space="preserve"> </w:t>
-      </w:r>
-      <w:r>
-        <w:rPr>
-          <w:rFonts w:cs="Arial"/>
-          <w:color w:val="7F7F7F" w:themeColor="text1" w:themeTint="80"/>
-          <w:sz w:val="21"/>
-          <w:szCs w:val="21"/>
-        </w:rPr>
-        <w:t>[SCB, Verizon, Citibank]</w:t>
-      </w:r>
-    </w:p>
-    <w:p>
-      <w:pPr>
-        <w:spacing w:after="0"/>
-        <w:rPr>
-          <w:rFonts w:cs="Arial"/>
-          <w:color w:val="7F7F7F" w:themeColor="text1" w:themeTint="80"/>
-          <w:sz w:val="21"/>
-          <w:szCs w:val="21"/>
-        </w:rPr>
-      </w:pPr>
-      <w:r>
-        <w:rPr>
-          <w:rFonts w:cs="Arial"/>
-          <w:b/>
-          <w:sz w:val="21"/>
-          <w:szCs w:val="21"/>
-          <w:u w:val="single"/>
-        </w:rPr>
-        <w:t>Release Management</w:t>
-      </w:r>
-      <w:r>
-        <w:rPr>
-          <w:rFonts w:cs="Arial"/>
-          <w:sz w:val="21"/>
-          <w:szCs w:val="21"/>
-        </w:rPr>
-        <w:t xml:space="preserve">: Handling all the Release Management activities for the Application Go-Live </w:t>
-      </w:r>
-      <w:r>
-        <w:rPr>
-          <w:rFonts w:cs="Arial"/>
-          <w:color w:val="7F7F7F" w:themeColor="text1" w:themeTint="80"/>
-          <w:sz w:val="21"/>
-          <w:szCs w:val="21"/>
-        </w:rPr>
-        <w:t>[SCB]</w:t>
+        <w:t>Took care of gathering and sequencing all the dependent systems and modules.</w:t>
       </w:r>
     </w:p>
     <w:p>
@@ -2387,36 +2402,12 @@
           <w:sz w:val="21"/>
           <w:szCs w:val="21"/>
         </w:rPr>
-        <w:t>Took care of gathering and sequencing all the dependent systems and modules.</w:t>
+        <w:t>Prepared implementation (and rollback) plans and handled the Technical and Dress Rehearsals.</w:t>
       </w:r>
     </w:p>
     <w:p>
       <w:pPr>
-        <w:pStyle w:val="ListParagraph"/>
-        <w:numPr>
-          <w:ilvl w:val="0"/>
-          <w:numId w:val="5"/>
-        </w:numPr>
         <w:spacing w:after="0"/>
-        <w:ind w:left="720"/>
-        <w:rPr>
-          <w:rFonts w:cs="Arial"/>
-          <w:sz w:val="21"/>
-          <w:szCs w:val="21"/>
-        </w:rPr>
-      </w:pPr>
-      <w:r>
-        <w:rPr>
-          <w:rFonts w:cs="Arial"/>
-          <w:sz w:val="21"/>
-          <w:szCs w:val="21"/>
-        </w:rPr>
-        <w:t>Prepared implementation (and rollback) plans and handled the Technical and Dress Rehearsals.</w:t>
-      </w:r>
-    </w:p>
-    <w:p>
-      <w:pPr>
-        <w:spacing w:after="0"/>
         <w:rPr>
           <w:rFonts w:cs="Arial"/>
           <w:sz w:val="21"/>
@@ -2459,14 +2450,6 @@
           <w:szCs w:val="21"/>
         </w:rPr>
         <w:t xml:space="preserve"> </w:t>
-      </w:r>
-      <w:r>
-        <w:rPr>
-          <w:rFonts w:cs="Arial"/>
-          <w:sz w:val="21"/>
-          <w:szCs w:val="21"/>
-        </w:rPr>
-        <w:t>Prepared WBS, Use case stories (and epics) in JIRA.</w:t>
       </w:r>
     </w:p>
     <w:p>
@@ -2558,23 +2541,13 @@
         </w:rPr>
         <w:t xml:space="preserve">Designed an Application Specific Health Check module for </w:t>
       </w:r>
-      <w:proofErr w:type="spellStart"/>
-      <w:r>
-        <w:rPr>
-          <w:rFonts w:cs="Arial"/>
-          <w:sz w:val="21"/>
-          <w:szCs w:val="21"/>
-        </w:rPr>
-        <w:t>eCDD</w:t>
-      </w:r>
-      <w:proofErr w:type="spellEnd"/>
-      <w:r>
-        <w:rPr>
-          <w:rFonts w:cs="Arial"/>
-          <w:sz w:val="21"/>
-          <w:szCs w:val="21"/>
-        </w:rPr>
-        <w:t>+</w:t>
+      <w:r>
+        <w:rPr>
+          <w:rFonts w:cs="Arial"/>
+          <w:sz w:val="21"/>
+          <w:szCs w:val="21"/>
+        </w:rPr>
+        <w:t>Due Diligence Platform</w:t>
       </w:r>
       <w:r>
         <w:rPr>
@@ -2804,7 +2777,23 @@
           <w:sz w:val="21"/>
           <w:szCs w:val="21"/>
         </w:rPr>
-        <w:t xml:space="preserve">), Scheduler Application for Reports, Dynamic Cache Loader, site Metrics Calculator etc. </w:t>
+        <w:t xml:space="preserve">), </w:t>
+      </w:r>
+      <w:r>
+        <w:rPr>
+          <w:rFonts w:cs="Arial"/>
+          <w:sz w:val="21"/>
+          <w:szCs w:val="21"/>
+        </w:rPr>
+        <w:t>Reports Scheduler, Dynamic Cache Loader.</w:t>
+      </w:r>
+      <w:r>
+        <w:rPr>
+          <w:rFonts w:cs="Arial"/>
+          <w:sz w:val="21"/>
+          <w:szCs w:val="21"/>
+        </w:rPr>
+        <w:t xml:space="preserve"> </w:t>
       </w:r>
       <w:r>
         <w:rPr>
@@ -2999,7 +2988,15 @@
           <w:sz w:val="21"/>
           <w:szCs w:val="21"/>
         </w:rPr>
-        <w:t xml:space="preserve">Worked on Java SDK </w:t>
+        <w:t>Working</w:t>
+      </w:r>
+      <w:r>
+        <w:rPr>
+          <w:rFonts w:cs="Arial"/>
+          <w:sz w:val="21"/>
+          <w:szCs w:val="21"/>
+        </w:rPr>
+        <w:t xml:space="preserve"> on Java SDK </w:t>
       </w:r>
       <w:r>
         <w:rPr>
@@ -3164,6 +3161,30 @@
           <w:sz w:val="21"/>
           <w:szCs w:val="21"/>
         </w:rPr>
+        <w:t>Part of Development on all projects which I was part of Analysis and Design.</w:t>
+      </w:r>
+    </w:p>
+    <w:p>
+      <w:pPr>
+        <w:pStyle w:val="ListParagraph"/>
+        <w:numPr>
+          <w:ilvl w:val="0"/>
+          <w:numId w:val="8"/>
+        </w:numPr>
+        <w:spacing w:after="0"/>
+        <w:ind w:left="720"/>
+        <w:rPr>
+          <w:rFonts w:cs="Arial"/>
+          <w:sz w:val="21"/>
+          <w:szCs w:val="21"/>
+        </w:rPr>
+      </w:pPr>
+      <w:r>
+        <w:rPr>
+          <w:rFonts w:cs="Arial"/>
+          <w:sz w:val="21"/>
+          <w:szCs w:val="21"/>
+        </w:rPr>
         <w:t>Handled and handling maintenance of all projects so far.</w:t>
       </w:r>
     </w:p>
@@ -3225,7 +3246,23 @@
           <w:sz w:val="21"/>
           <w:szCs w:val="21"/>
         </w:rPr>
-        <w:t xml:space="preserve">Prepared Development and Test Plans for SSP and Tech Tablet application modules </w:t>
+        <w:t>Prepared Development</w:t>
+      </w:r>
+      <w:r>
+        <w:rPr>
+          <w:rFonts w:cs="Arial"/>
+          <w:sz w:val="21"/>
+          <w:szCs w:val="21"/>
+        </w:rPr>
+        <w:t xml:space="preserve"> (WBS)</w:t>
+      </w:r>
+      <w:r>
+        <w:rPr>
+          <w:rFonts w:cs="Arial"/>
+          <w:sz w:val="21"/>
+          <w:szCs w:val="21"/>
+        </w:rPr>
+        <w:t xml:space="preserve"> and Test Plans for SSP and Tech Tablet application modules </w:t>
       </w:r>
       <w:r>
         <w:rPr>
@@ -8225,7 +8262,7 @@
 </file>
 
 <file path=customXml/itemProps1.xml><?xml version="1.0" encoding="utf-8"?>
-<ds:datastoreItem xmlns:ds="http://schemas.openxmlformats.org/officeDocument/2006/customXml" ds:itemID="{9C0F6D79-6AC7-435E-B1BA-2FD1C7B00DD2}">
+<ds:datastoreItem xmlns:ds="http://schemas.openxmlformats.org/officeDocument/2006/customXml" ds:itemID="{04C80642-2AC9-489F-BAF0-3771A3C4729C}">
   <ds:schemaRefs>
     <ds:schemaRef ds:uri="http://schemas.openxmlformats.org/officeDocument/2006/bibliography"/>
   </ds:schemaRefs>

</xml_diff>